<commit_message>
Finished writing initial version of document
</commit_message>
<xml_diff>
--- a/Installation and Configuration of Docker on Ubuntu 16.04 LTS.docx
+++ b/Installation and Configuration of Docker on Ubuntu 16.04 LTS.docx
@@ -49,7 +49,657 @@
           <w:rPr>
             <w:rStyle w:val="Hyperlink"/>
           </w:rPr>
-          <w:t>https://docs.docker.com/engin</w:t>
+          <w:t>https://docs.docker.com</w:t>
+        </w:r>
+        <w:r>
+          <w:rPr>
+            <w:rStyle w:val="Hyperlink"/>
+          </w:rPr>
+          <w:t>/</w:t>
+        </w:r>
+        <w:r>
+          <w:rPr>
+            <w:rStyle w:val="Hyperlink"/>
+          </w:rPr>
+          <w:t>engine/installation/linux/docker-ce/ubuntu/</w:t>
+        </w:r>
+      </w:hyperlink>
+    </w:p>
+    <w:p>
+      <w:pPr>
+        <w:pStyle w:val="ListParagraph"/>
+        <w:numPr>
+          <w:ilvl w:val="0"/>
+          <w:numId w:val="5"/>
+        </w:numPr>
+      </w:pPr>
+      <w:hyperlink r:id="rId6" w:history="1">
+        <w:r>
+          <w:rPr>
+            <w:rStyle w:val="Hyperlink"/>
+          </w:rPr>
+          <w:t>https://ww</w:t>
+        </w:r>
+        <w:r>
+          <w:rPr>
+            <w:rStyle w:val="Hyperlink"/>
+          </w:rPr>
+          <w:t>w</w:t>
+        </w:r>
+        <w:r>
+          <w:rPr>
+            <w:rStyle w:val="Hyperlink"/>
+          </w:rPr>
+          <w:t>.digitalocea</w:t>
+        </w:r>
+        <w:r>
+          <w:rPr>
+            <w:rStyle w:val="Hyperlink"/>
+          </w:rPr>
+          <w:t>n</w:t>
+        </w:r>
+        <w:r>
+          <w:rPr>
+            <w:rStyle w:val="Hyperlink"/>
+          </w:rPr>
+          <w:t>.com/community/tutorials/how-to-install-and-use-docker-on-ubuntu-16-04</w:t>
+        </w:r>
+      </w:hyperlink>
+    </w:p>
+    <w:p>
+      <w:pPr>
+        <w:pStyle w:val="ListParagraph"/>
+        <w:numPr>
+          <w:ilvl w:val="0"/>
+          <w:numId w:val="5"/>
+        </w:numPr>
+      </w:pPr>
+      <w:hyperlink r:id="rId7" w:history="1">
+        <w:r>
+          <w:rPr>
+            <w:rStyle w:val="Hyperlink"/>
+          </w:rPr>
+          <w:t>https://github.com/docker/kitematic/releases/</w:t>
+        </w:r>
+      </w:hyperlink>
+    </w:p>
+    <w:p>
+      <w:pPr>
+        <w:pStyle w:val="ListParagraph"/>
+        <w:numPr>
+          <w:ilvl w:val="0"/>
+          <w:numId w:val="5"/>
+        </w:numPr>
+      </w:pPr>
+      <w:hyperlink r:id="rId8" w:history="1">
+        <w:r>
+          <w:rPr>
+            <w:rStyle w:val="Hyperlink"/>
+          </w:rPr>
+          <w:t>https://github.com/max-devjs/kitematic.wiki-m</w:t>
+        </w:r>
+        <w:r>
+          <w:rPr>
+            <w:rStyle w:val="Hyperlink"/>
+          </w:rPr>
+          <w:t>y</w:t>
+        </w:r>
+        <w:r>
+          <w:rPr>
+            <w:rStyle w:val="Hyperlink"/>
+          </w:rPr>
+          <w:t>/blob/master/Linux-Install.md</w:t>
+        </w:r>
+      </w:hyperlink>
+    </w:p>
+    <w:p>
+      <w:pPr>
+        <w:pStyle w:val="Heading2"/>
+      </w:pPr>
+      <w:r>
+        <w:t>Prerequisites</w:t>
+      </w:r>
+    </w:p>
+    <w:p>
+      <w:pPr>
+        <w:pStyle w:val="ListParagraph"/>
+        <w:numPr>
+          <w:ilvl w:val="0"/>
+          <w:numId w:val="1"/>
+        </w:numPr>
+      </w:pPr>
+      <w:r>
+        <w:t>Install Ubuntu (Desktop or Server) 16.04 LTS 64-bit</w:t>
+      </w:r>
+      <w:r>
+        <w:t xml:space="preserve"> and </w:t>
+      </w:r>
+      <w:r>
+        <w:t>helper tool</w:t>
+      </w:r>
+      <w:r>
+        <w:t>s</w:t>
+      </w:r>
+      <w:r>
+        <w:t>.</w:t>
+      </w:r>
+    </w:p>
+    <w:p>
+      <w:pPr>
+        <w:pStyle w:val="Heading2"/>
+      </w:pPr>
+      <w:r>
+        <w:t xml:space="preserve">Basic </w:t>
+      </w:r>
+      <w:r>
+        <w:t xml:space="preserve">Install </w:t>
+      </w:r>
+      <w:r>
+        <w:t>Procedure</w:t>
+      </w:r>
+    </w:p>
+    <w:p>
+      <w:pPr>
+        <w:pStyle w:val="ListParagraph"/>
+        <w:numPr>
+          <w:ilvl w:val="0"/>
+          <w:numId w:val="2"/>
+        </w:numPr>
+      </w:pPr>
+      <w:r>
+        <w:t>Setup</w:t>
+      </w:r>
+      <w:r>
+        <w:t xml:space="preserve"> </w:t>
+      </w:r>
+      <w:r>
+        <w:t>the</w:t>
+      </w:r>
+      <w:r>
+        <w:t xml:space="preserve"> </w:t>
+      </w:r>
+      <w:proofErr w:type="spellStart"/>
+      <w:r>
+        <w:t>Respoitory</w:t>
+      </w:r>
+      <w:proofErr w:type="spellEnd"/>
+    </w:p>
+    <w:p>
+      <w:pPr>
+        <w:pStyle w:val="ListParagraph"/>
+        <w:numPr>
+          <w:ilvl w:val="1"/>
+          <w:numId w:val="2"/>
+        </w:numPr>
+      </w:pPr>
+      <w:r>
+        <w:t>Update the apt package index:</w:t>
+      </w:r>
+    </w:p>
+    <w:p>
+      <w:pPr>
+        <w:pStyle w:val="ListParagraph"/>
+        <w:numPr>
+          <w:ilvl w:val="2"/>
+          <w:numId w:val="2"/>
+        </w:numPr>
+      </w:pPr>
+      <w:proofErr w:type="spellStart"/>
+      <w:r>
+        <w:t>sudo</w:t>
+      </w:r>
+      <w:proofErr w:type="spellEnd"/>
+      <w:r>
+        <w:t xml:space="preserve"> apt-get update</w:t>
+      </w:r>
+    </w:p>
+    <w:p>
+      <w:pPr>
+        <w:pStyle w:val="ListParagraph"/>
+        <w:numPr>
+          <w:ilvl w:val="1"/>
+          <w:numId w:val="2"/>
+        </w:numPr>
+      </w:pPr>
+      <w:r>
+        <w:t>Install packages to allow apt to use a repository over HTTPS:</w:t>
+      </w:r>
+    </w:p>
+    <w:p>
+      <w:pPr>
+        <w:pStyle w:val="ListParagraph"/>
+        <w:numPr>
+          <w:ilvl w:val="2"/>
+          <w:numId w:val="2"/>
+        </w:numPr>
+      </w:pPr>
+      <w:proofErr w:type="spellStart"/>
+      <w:r>
+        <w:t>sudo</w:t>
+      </w:r>
+      <w:proofErr w:type="spellEnd"/>
+      <w:r>
+        <w:t xml:space="preserve"> apt-get install \</w:t>
+      </w:r>
+    </w:p>
+    <w:p>
+      <w:pPr>
+        <w:ind w:left="1440" w:firstLine="720"/>
+      </w:pPr>
+      <w:r>
+        <w:t>apt-transport-https \</w:t>
+      </w:r>
+    </w:p>
+    <w:p>
+      <w:pPr>
+        <w:ind w:left="1440" w:firstLine="720"/>
+      </w:pPr>
+      <w:r>
+        <w:t>ca-certificates \</w:t>
+      </w:r>
+    </w:p>
+    <w:p>
+      <w:pPr>
+        <w:ind w:left="1440" w:firstLine="720"/>
+      </w:pPr>
+      <w:r>
+        <w:t>curl software-properties-common</w:t>
+      </w:r>
+    </w:p>
+    <w:p>
+      <w:pPr>
+        <w:pStyle w:val="ListParagraph"/>
+        <w:numPr>
+          <w:ilvl w:val="1"/>
+          <w:numId w:val="2"/>
+        </w:numPr>
+      </w:pPr>
+      <w:r>
+        <w:t>Add Docker’s official GPG key:</w:t>
+      </w:r>
+    </w:p>
+    <w:p>
+      <w:pPr>
+        <w:pStyle w:val="ListParagraph"/>
+        <w:numPr>
+          <w:ilvl w:val="2"/>
+          <w:numId w:val="2"/>
+        </w:numPr>
+      </w:pPr>
+      <w:r>
+        <w:t>curl -</w:t>
+      </w:r>
+      <w:proofErr w:type="spellStart"/>
+      <w:r>
+        <w:t>fsSL</w:t>
+      </w:r>
+      <w:proofErr w:type="spellEnd"/>
+      <w:r>
+        <w:t xml:space="preserve"> https://download.docker.com/linux/ubuntu/gpg | </w:t>
+      </w:r>
+      <w:proofErr w:type="spellStart"/>
+      <w:r>
+        <w:t>sudo</w:t>
+      </w:r>
+      <w:proofErr w:type="spellEnd"/>
+      <w:r>
+        <w:t xml:space="preserve"> apt-key add -</w:t>
+      </w:r>
+    </w:p>
+    <w:p>
+      <w:pPr>
+        <w:pStyle w:val="ListParagraph"/>
+        <w:numPr>
+          <w:ilvl w:val="1"/>
+          <w:numId w:val="2"/>
+        </w:numPr>
+      </w:pPr>
+      <w:r>
+        <w:t>Verify that you now have the key with the fingerprint 9DC8 5822 9FC7 DD38 854A E2D8 8D81 803C 0EBF CD88, by searching for the last 8 characters of the fingerprint.</w:t>
+      </w:r>
+    </w:p>
+    <w:p>
+      <w:pPr>
+        <w:pStyle w:val="ListParagraph"/>
+        <w:numPr>
+          <w:ilvl w:val="2"/>
+          <w:numId w:val="2"/>
+        </w:numPr>
+      </w:pPr>
+      <w:proofErr w:type="spellStart"/>
+      <w:r>
+        <w:t>sudo</w:t>
+      </w:r>
+      <w:proofErr w:type="spellEnd"/>
+      <w:r>
+        <w:t xml:space="preserve"> apt-key fingerprint 0EBFCD88</w:t>
+      </w:r>
+    </w:p>
+    <w:p>
+      <w:pPr>
+        <w:pStyle w:val="ListParagraph"/>
+        <w:numPr>
+          <w:ilvl w:val="1"/>
+          <w:numId w:val="2"/>
+        </w:numPr>
+      </w:pPr>
+      <w:r>
+        <w:t>Use the following command to set up the stable repository.</w:t>
+      </w:r>
+    </w:p>
+    <w:p>
+      <w:pPr>
+        <w:pStyle w:val="ListParagraph"/>
+        <w:numPr>
+          <w:ilvl w:val="2"/>
+          <w:numId w:val="2"/>
+        </w:numPr>
+      </w:pPr>
+      <w:r>
+        <w:t>s</w:t>
+      </w:r>
+      <w:proofErr w:type="spellStart"/>
+      <w:r>
+        <w:t xml:space="preserve">udo </w:t>
+      </w:r>
+      <w:proofErr w:type="spellEnd"/>
+      <w:r>
+        <w:t>add-apt-repository \</w:t>
+      </w:r>
+    </w:p>
+    <w:p>
+      <w:pPr>
+        <w:ind w:left="1260" w:firstLine="720"/>
+      </w:pPr>
+      <w:r>
+        <w:t>"deb [arch=amd64] https://download.docker.com/linux/ubuntu \</w:t>
+      </w:r>
+    </w:p>
+    <w:p>
+      <w:pPr>
+        <w:ind w:left="1260" w:firstLine="720"/>
+      </w:pPr>
+      <w:r>
+        <w:t>$(</w:t>
+      </w:r>
+      <w:proofErr w:type="spellStart"/>
+      <w:r>
+        <w:t>lsb_release</w:t>
+      </w:r>
+      <w:proofErr w:type="spellEnd"/>
+      <w:r>
+        <w:t xml:space="preserve"> -</w:t>
+      </w:r>
+      <w:proofErr w:type="spellStart"/>
+      <w:r>
+        <w:t>cs</w:t>
+      </w:r>
+      <w:proofErr w:type="spellEnd"/>
+      <w:r>
+        <w:t>) stable"</w:t>
+      </w:r>
+    </w:p>
+    <w:p>
+      <w:pPr>
+        <w:pStyle w:val="ListParagraph"/>
+        <w:numPr>
+          <w:ilvl w:val="0"/>
+          <w:numId w:val="2"/>
+        </w:numPr>
+      </w:pPr>
+      <w:r>
+        <w:t>Install</w:t>
+      </w:r>
+      <w:r>
+        <w:t xml:space="preserve"> </w:t>
+      </w:r>
+      <w:r>
+        <w:t>Docker</w:t>
+      </w:r>
+      <w:r>
+        <w:t xml:space="preserve"> CE</w:t>
+      </w:r>
+    </w:p>
+    <w:p>
+      <w:pPr>
+        <w:pStyle w:val="ListParagraph"/>
+        <w:numPr>
+          <w:ilvl w:val="1"/>
+          <w:numId w:val="2"/>
+        </w:numPr>
+      </w:pPr>
+      <w:r>
+        <w:t>Update the apt package index.</w:t>
+      </w:r>
+    </w:p>
+    <w:p>
+      <w:pPr>
+        <w:pStyle w:val="ListParagraph"/>
+        <w:numPr>
+          <w:ilvl w:val="2"/>
+          <w:numId w:val="2"/>
+        </w:numPr>
+      </w:pPr>
+      <w:proofErr w:type="spellStart"/>
+      <w:r>
+        <w:t>sudo</w:t>
+      </w:r>
+      <w:proofErr w:type="spellEnd"/>
+      <w:r>
+        <w:t xml:space="preserve"> apt-get update</w:t>
+      </w:r>
+    </w:p>
+    <w:p>
+      <w:pPr>
+        <w:pStyle w:val="ListParagraph"/>
+        <w:numPr>
+          <w:ilvl w:val="1"/>
+          <w:numId w:val="2"/>
+        </w:numPr>
+      </w:pPr>
+      <w:r>
+        <w:t>Install the latest version of Docker CE</w:t>
+      </w:r>
+      <w:r>
+        <w:t>.</w:t>
+      </w:r>
+    </w:p>
+    <w:p>
+      <w:pPr>
+        <w:pStyle w:val="ListParagraph"/>
+        <w:numPr>
+          <w:ilvl w:val="2"/>
+          <w:numId w:val="2"/>
+        </w:numPr>
+      </w:pPr>
+      <w:proofErr w:type="spellStart"/>
+      <w:r>
+        <w:t>sudo</w:t>
+      </w:r>
+      <w:proofErr w:type="spellEnd"/>
+      <w:r>
+        <w:t xml:space="preserve"> apt-get install docker-</w:t>
+      </w:r>
+      <w:proofErr w:type="spellStart"/>
+      <w:r>
+        <w:t>ce</w:t>
+      </w:r>
+      <w:proofErr w:type="spellEnd"/>
+    </w:p>
+    <w:p>
+      <w:pPr>
+        <w:pStyle w:val="ListParagraph"/>
+        <w:numPr>
+          <w:ilvl w:val="1"/>
+          <w:numId w:val="2"/>
+        </w:numPr>
+      </w:pPr>
+      <w:r>
+        <w:t>Verify that Docker CE is installed correctly by running the hello-world image.</w:t>
+      </w:r>
+    </w:p>
+    <w:p>
+      <w:pPr>
+        <w:pStyle w:val="ListParagraph"/>
+        <w:numPr>
+          <w:ilvl w:val="2"/>
+          <w:numId w:val="2"/>
+        </w:numPr>
+      </w:pPr>
+      <w:proofErr w:type="spellStart"/>
+      <w:r>
+        <w:t>sudo</w:t>
+      </w:r>
+      <w:proofErr w:type="spellEnd"/>
+      <w:r>
+        <w:t xml:space="preserve"> docker run hello-world</w:t>
+      </w:r>
+    </w:p>
+    <w:p>
+      <w:pPr>
+        <w:pStyle w:val="ListParagraph"/>
+        <w:numPr>
+          <w:ilvl w:val="0"/>
+          <w:numId w:val="2"/>
+        </w:numPr>
+      </w:pPr>
+      <w:r>
+        <w:t>Post Install</w:t>
+      </w:r>
+    </w:p>
+    <w:p>
+      <w:pPr>
+        <w:pStyle w:val="ListParagraph"/>
+        <w:numPr>
+          <w:ilvl w:val="1"/>
+          <w:numId w:val="2"/>
+        </w:numPr>
+      </w:pPr>
+      <w:r>
+        <w:t>Add current user to the docker group</w:t>
+      </w:r>
+    </w:p>
+    <w:p>
+      <w:pPr>
+        <w:pStyle w:val="ListParagraph"/>
+        <w:numPr>
+          <w:ilvl w:val="2"/>
+          <w:numId w:val="2"/>
+        </w:numPr>
+      </w:pPr>
+      <w:proofErr w:type="spellStart"/>
+      <w:r>
+        <w:t>sudo</w:t>
+      </w:r>
+      <w:proofErr w:type="spellEnd"/>
+      <w:r>
+        <w:t xml:space="preserve"> </w:t>
+      </w:r>
+      <w:proofErr w:type="spellStart"/>
+      <w:r>
+        <w:t>groupadd</w:t>
+      </w:r>
+      <w:proofErr w:type="spellEnd"/>
+      <w:r>
+        <w:t xml:space="preserve"> docker</w:t>
+      </w:r>
+    </w:p>
+    <w:p>
+      <w:pPr>
+        <w:pStyle w:val="ListParagraph"/>
+        <w:numPr>
+          <w:ilvl w:val="2"/>
+          <w:numId w:val="2"/>
+        </w:numPr>
+      </w:pPr>
+      <w:proofErr w:type="spellStart"/>
+      <w:r>
+        <w:lastRenderedPageBreak/>
+        <w:t>sudo</w:t>
+      </w:r>
+      <w:proofErr w:type="spellEnd"/>
+      <w:r>
+        <w:t xml:space="preserve"> </w:t>
+      </w:r>
+      <w:proofErr w:type="spellStart"/>
+      <w:r>
+        <w:t>usermod</w:t>
+      </w:r>
+      <w:proofErr w:type="spellEnd"/>
+      <w:r>
+        <w:t xml:space="preserve"> -</w:t>
+      </w:r>
+      <w:proofErr w:type="spellStart"/>
+      <w:r>
+        <w:t>aG</w:t>
+      </w:r>
+      <w:proofErr w:type="spellEnd"/>
+      <w:r>
+        <w:t xml:space="preserve"> docker $USER</w:t>
+      </w:r>
+    </w:p>
+    <w:p>
+      <w:pPr>
+        <w:pStyle w:val="ListParagraph"/>
+        <w:numPr>
+          <w:ilvl w:val="2"/>
+          <w:numId w:val="2"/>
+        </w:numPr>
+      </w:pPr>
+      <w:proofErr w:type="spellStart"/>
+      <w:r>
+        <w:t>sudo</w:t>
+      </w:r>
+      <w:proofErr w:type="spellEnd"/>
+      <w:r>
+        <w:t xml:space="preserve"> service docker restart</w:t>
+      </w:r>
+    </w:p>
+    <w:p>
+      <w:pPr>
+        <w:pStyle w:val="ListParagraph"/>
+        <w:numPr>
+          <w:ilvl w:val="0"/>
+          <w:numId w:val="2"/>
+        </w:numPr>
+      </w:pPr>
+      <w:bookmarkStart w:id="0" w:name="_GoBack"/>
+      <w:bookmarkEnd w:id="0"/>
+      <w:r>
+        <w:t xml:space="preserve">Install </w:t>
+      </w:r>
+      <w:proofErr w:type="spellStart"/>
+      <w:r>
+        <w:t>Kitematic</w:t>
+      </w:r>
+      <w:proofErr w:type="spellEnd"/>
+    </w:p>
+    <w:p>
+      <w:pPr>
+        <w:pStyle w:val="ListParagraph"/>
+        <w:numPr>
+          <w:ilvl w:val="1"/>
+          <w:numId w:val="5"/>
+        </w:numPr>
+      </w:pPr>
+      <w:r>
+        <w:t xml:space="preserve">Download </w:t>
+      </w:r>
+      <w:r>
+        <w:t xml:space="preserve">and unzip </w:t>
+      </w:r>
+      <w:r>
+        <w:t>the current Debian package</w:t>
+      </w:r>
+      <w:r>
+        <w:t xml:space="preserve"> from </w:t>
+      </w:r>
+      <w:hyperlink r:id="rId9" w:history="1">
+        <w:r>
+          <w:rPr>
+            <w:rStyle w:val="Hyperlink"/>
+          </w:rPr>
+          <w:t>https://github.com/dock</w:t>
         </w:r>
         <w:r>
           <w:rPr>
@@ -61,7 +711,7 @@
           <w:rPr>
             <w:rStyle w:val="Hyperlink"/>
           </w:rPr>
-          <w:t>/installation/linux/docker-ce/ubuntu/</w:t>
+          <w:t>r/kitematic/releases/</w:t>
         </w:r>
       </w:hyperlink>
     </w:p>
@@ -69,123 +719,126 @@
       <w:pPr>
         <w:pStyle w:val="ListParagraph"/>
         <w:numPr>
+          <w:ilvl w:val="1"/>
+          <w:numId w:val="2"/>
+        </w:numPr>
+      </w:pPr>
+      <w:r>
+        <w:t>Open a terminal session and navigate to the unzipped folder for the Debian package</w:t>
+      </w:r>
+    </w:p>
+    <w:p>
+      <w:pPr>
+        <w:pStyle w:val="ListParagraph"/>
+        <w:numPr>
+          <w:ilvl w:val="1"/>
+          <w:numId w:val="2"/>
+        </w:numPr>
+      </w:pPr>
+      <w:r>
+        <w:t>Install the Debian package</w:t>
+      </w:r>
+    </w:p>
+    <w:p>
+      <w:pPr>
+        <w:pStyle w:val="ListParagraph"/>
+        <w:numPr>
+          <w:ilvl w:val="2"/>
+          <w:numId w:val="2"/>
+        </w:numPr>
+      </w:pPr>
+      <w:proofErr w:type="spellStart"/>
+      <w:r>
+        <w:t>sudo</w:t>
+      </w:r>
+      <w:proofErr w:type="spellEnd"/>
+      <w:r>
+        <w:t xml:space="preserve"> </w:t>
+      </w:r>
+      <w:proofErr w:type="spellStart"/>
+      <w:r>
+        <w:t>dpkg</w:t>
+      </w:r>
+      <w:proofErr w:type="spellEnd"/>
+      <w:r>
+        <w:t xml:space="preserve"> -</w:t>
+      </w:r>
+      <w:proofErr w:type="spellStart"/>
+      <w:r>
+        <w:t>i</w:t>
+      </w:r>
+      <w:proofErr w:type="spellEnd"/>
+      <w:r>
+        <w:t xml:space="preserve"> ./Kitematic_X.X.X_amd64.deb</w:t>
+      </w:r>
+    </w:p>
+    <w:p>
+      <w:pPr>
+        <w:pStyle w:val="ListParagraph"/>
+        <w:numPr>
           <w:ilvl w:val="0"/>
-          <w:numId w:val="5"/>
-        </w:numPr>
-      </w:pPr>
-      <w:hyperlink r:id="rId6" w:history="1">
-        <w:r>
-          <w:rPr>
-            <w:rStyle w:val="Hyperlink"/>
-          </w:rPr>
-          <w:t>https://www.digitalocean.com/community/tutorials/how-to-install-and-use-docker-on-ubuntu-16-04</w:t>
-        </w:r>
-      </w:hyperlink>
-    </w:p>
-    <w:p>
-      <w:pPr>
-        <w:pStyle w:val="ListParagraph"/>
-        <w:numPr>
-          <w:ilvl w:val="0"/>
-          <w:numId w:val="5"/>
-        </w:numPr>
-      </w:pPr>
-      <w:hyperlink r:id="rId7" w:history="1">
-        <w:r>
-          <w:rPr>
-            <w:rStyle w:val="Hyperlink"/>
-          </w:rPr>
-          <w:t>https://github.com/docker/kitematic/releases/</w:t>
-        </w:r>
-      </w:hyperlink>
-    </w:p>
-    <w:p>
-      <w:pPr>
-        <w:pStyle w:val="ListParagraph"/>
-        <w:numPr>
-          <w:ilvl w:val="0"/>
-          <w:numId w:val="5"/>
-        </w:numPr>
-      </w:pPr>
-      <w:hyperlink r:id="rId8" w:history="1">
-        <w:r>
-          <w:rPr>
-            <w:rStyle w:val="Hyperlink"/>
-          </w:rPr>
-          <w:t>https://github.com/m</w:t>
-        </w:r>
-        <w:r>
-          <w:rPr>
-            <w:rStyle w:val="Hyperlink"/>
-          </w:rPr>
-          <w:t>a</w:t>
-        </w:r>
-        <w:r>
-          <w:rPr>
-            <w:rStyle w:val="Hyperlink"/>
-          </w:rPr>
-          <w:t>x-devjs/kitematic.wiki-my/blob/master/Linux-Install.md</w:t>
-        </w:r>
-      </w:hyperlink>
-    </w:p>
-    <w:p>
-      <w:pPr>
-        <w:pStyle w:val="Heading2"/>
-      </w:pPr>
-      <w:r>
-        <w:t>Prerequisites</w:t>
-      </w:r>
-    </w:p>
-    <w:p>
-      <w:pPr>
-        <w:pStyle w:val="ListParagraph"/>
-        <w:numPr>
-          <w:ilvl w:val="0"/>
-          <w:numId w:val="1"/>
-        </w:numPr>
-      </w:pPr>
-      <w:r>
-        <w:t>Install Ubuntu (Desktop or Serve</w:t>
-      </w:r>
-      <w:bookmarkStart w:id="0" w:name="_GoBack"/>
-      <w:bookmarkEnd w:id="0"/>
-      <w:r>
-        <w:t>r) 16.04 LTS 64-bit</w:t>
-      </w:r>
-      <w:r>
-        <w:t xml:space="preserve"> and </w:t>
-      </w:r>
-      <w:r>
-        <w:t>helper tool</w:t>
-      </w:r>
-      <w:r>
-        <w:t>s</w:t>
-      </w:r>
-    </w:p>
-    <w:p>
-      <w:pPr>
-        <w:pStyle w:val="Heading2"/>
-      </w:pPr>
-      <w:r>
-        <w:t xml:space="preserve">Basic </w:t>
-      </w:r>
-      <w:r>
-        <w:t xml:space="preserve">Install </w:t>
-      </w:r>
-      <w:r>
-        <w:t>Procedure</w:t>
-      </w:r>
-    </w:p>
-    <w:p>
-      <w:pPr>
-        <w:pStyle w:val="ListParagraph"/>
-        <w:numPr>
-          <w:ilvl w:val="0"/>
-          <w:numId w:val="2"/>
-        </w:numPr>
-      </w:pPr>
-      <w:r>
-        <w:t>TODO: Finish</w:t>
+          <w:numId w:val="2"/>
+        </w:numPr>
+      </w:pPr>
+      <w:r>
+        <w:t xml:space="preserve">Run &amp; Pin </w:t>
+      </w:r>
+      <w:proofErr w:type="spellStart"/>
+      <w:r>
+        <w:t>Kitematic</w:t>
+      </w:r>
+      <w:proofErr w:type="spellEnd"/>
+    </w:p>
+    <w:p>
+      <w:pPr>
+        <w:pStyle w:val="ListParagraph"/>
+        <w:numPr>
+          <w:ilvl w:val="1"/>
+          <w:numId w:val="2"/>
+        </w:numPr>
+      </w:pPr>
+      <w:r>
+        <w:t>Open ‘Software Center’ and search for ‘</w:t>
+      </w:r>
+      <w:proofErr w:type="spellStart"/>
+      <w:r>
+        <w:t>Kitematic</w:t>
+      </w:r>
+      <w:proofErr w:type="spellEnd"/>
+      <w:r>
+        <w:t>’ on the Installed tab.</w:t>
+      </w:r>
+    </w:p>
+    <w:p>
+      <w:pPr>
+        <w:pStyle w:val="ListParagraph"/>
+        <w:numPr>
+          <w:ilvl w:val="1"/>
+          <w:numId w:val="2"/>
+        </w:numPr>
+      </w:pPr>
+      <w:r>
+        <w:t xml:space="preserve">Click on </w:t>
+      </w:r>
+      <w:proofErr w:type="spellStart"/>
+      <w:r>
+        <w:t>Kitematic</w:t>
+      </w:r>
+      <w:proofErr w:type="spellEnd"/>
+      <w:r>
+        <w:t xml:space="preserve"> &amp; Launch it.</w:t>
+      </w:r>
+    </w:p>
+    <w:p>
+      <w:pPr>
+        <w:pStyle w:val="ListParagraph"/>
+        <w:numPr>
+          <w:ilvl w:val="1"/>
+          <w:numId w:val="2"/>
+        </w:numPr>
+      </w:pPr>
+      <w:r>
+        <w:t>Right-click it on the taskbar and pin it by clicking ‘Lock to Launcher’.</w:t>
       </w:r>
     </w:p>
     <w:p>
@@ -215,42 +868,24 @@
           <w:ilvl w:val="1"/>
           <w:numId w:val="4"/>
         </w:numPr>
-        <w:rPr>
-          <w:highlight w:val="yellow"/>
-        </w:rPr>
-      </w:pPr>
-      <w:proofErr w:type="spellStart"/>
-      <w:r>
-        <w:rPr>
-          <w:highlight w:val="yellow"/>
-        </w:rPr>
+      </w:pPr>
+      <w:proofErr w:type="spellStart"/>
+      <w:r>
         <w:t>sudo</w:t>
       </w:r>
       <w:proofErr w:type="spellEnd"/>
       <w:r>
-        <w:rPr>
-          <w:highlight w:val="yellow"/>
-        </w:rPr>
         <w:t xml:space="preserve"> </w:t>
       </w:r>
       <w:proofErr w:type="spellStart"/>
       <w:r>
-        <w:rPr>
-          <w:highlight w:val="yellow"/>
-        </w:rPr>
         <w:t>systemctl</w:t>
       </w:r>
       <w:proofErr w:type="spellEnd"/>
       <w:r>
-        <w:rPr>
-          <w:highlight w:val="yellow"/>
-        </w:rPr>
         <w:t xml:space="preserve"> start </w:t>
       </w:r>
       <w:r>
-        <w:rPr>
-          <w:highlight w:val="yellow"/>
-        </w:rPr>
         <w:t>docker</w:t>
       </w:r>
     </w:p>
@@ -261,42 +896,24 @@
           <w:ilvl w:val="1"/>
           <w:numId w:val="4"/>
         </w:numPr>
-        <w:rPr>
-          <w:highlight w:val="yellow"/>
-        </w:rPr>
-      </w:pPr>
-      <w:proofErr w:type="spellStart"/>
-      <w:r>
-        <w:rPr>
-          <w:highlight w:val="yellow"/>
-        </w:rPr>
+      </w:pPr>
+      <w:proofErr w:type="spellStart"/>
+      <w:r>
         <w:t>sudo</w:t>
       </w:r>
       <w:proofErr w:type="spellEnd"/>
       <w:r>
-        <w:rPr>
-          <w:highlight w:val="yellow"/>
-        </w:rPr>
         <w:t xml:space="preserve"> </w:t>
       </w:r>
       <w:proofErr w:type="spellStart"/>
       <w:r>
-        <w:rPr>
-          <w:highlight w:val="yellow"/>
-        </w:rPr>
         <w:t>systemctl</w:t>
       </w:r>
       <w:proofErr w:type="spellEnd"/>
       <w:r>
-        <w:rPr>
-          <w:highlight w:val="yellow"/>
-        </w:rPr>
         <w:t xml:space="preserve"> stop </w:t>
       </w:r>
       <w:r>
-        <w:rPr>
-          <w:highlight w:val="yellow"/>
-        </w:rPr>
         <w:t>docker</w:t>
       </w:r>
     </w:p>
@@ -773,7 +1390,7 @@
         <w:rFonts w:hint="default"/>
       </w:rPr>
     </w:lvl>
-    <w:lvl w:ilvl="1" w:tplc="04090019" w:tentative="1">
+    <w:lvl w:ilvl="1" w:tplc="04090019">
       <w:start w:val="1"/>
       <w:numFmt w:val="lowerLetter"/>
       <w:lvlText w:val="%2."/>
@@ -1308,6 +1925,29 @@
       <w:szCs w:val="26"/>
     </w:rPr>
   </w:style>
+  <w:style w:type="paragraph" w:styleId="Heading4">
+    <w:name w:val="heading 4"/>
+    <w:basedOn w:val="Normal"/>
+    <w:next w:val="Normal"/>
+    <w:link w:val="Heading4Char"/>
+    <w:uiPriority w:val="9"/>
+    <w:semiHidden/>
+    <w:unhideWhenUsed/>
+    <w:qFormat/>
+    <w:rsid w:val="00D46DC9"/>
+    <w:pPr>
+      <w:keepNext/>
+      <w:keepLines/>
+      <w:spacing w:before="40" w:after="0"/>
+      <w:outlineLvl w:val="3"/>
+    </w:pPr>
+    <w:rPr>
+      <w:rFonts w:asciiTheme="majorHAnsi" w:eastAsiaTheme="majorEastAsia" w:hAnsiTheme="majorHAnsi" w:cstheme="majorBidi"/>
+      <w:i/>
+      <w:iCs/>
+      <w:color w:val="2F5496" w:themeColor="accent1" w:themeShade="BF"/>
+    </w:rPr>
+  </w:style>
   <w:style w:type="character" w:default="1" w:styleId="DefaultParagraphFont">
     <w:name w:val="Default Paragraph Font"/>
     <w:uiPriority w:val="1"/>
@@ -1417,6 +2057,20 @@
     <w:rPr>
       <w:color w:val="954F72" w:themeColor="followedHyperlink"/>
       <w:u w:val="single"/>
+    </w:rPr>
+  </w:style>
+  <w:style w:type="character" w:customStyle="1" w:styleId="Heading4Char">
+    <w:name w:val="Heading 4 Char"/>
+    <w:basedOn w:val="DefaultParagraphFont"/>
+    <w:link w:val="Heading4"/>
+    <w:uiPriority w:val="9"/>
+    <w:semiHidden/>
+    <w:rsid w:val="00D46DC9"/>
+    <w:rPr>
+      <w:rFonts w:asciiTheme="majorHAnsi" w:eastAsiaTheme="majorEastAsia" w:hAnsiTheme="majorHAnsi" w:cstheme="majorBidi"/>
+      <w:i/>
+      <w:iCs/>
+      <w:color w:val="2F5496" w:themeColor="accent1" w:themeShade="BF"/>
     </w:rPr>
   </w:style>
 </w:styles>

</xml_diff>

<commit_message>
Changed command line instruction formatting
</commit_message>
<xml_diff>
--- a/Installation and Configuration of Docker on Ubuntu 16.04 LTS.docx
+++ b/Installation and Configuration of Docker on Ubuntu 16.04 LTS.docx
@@ -49,19 +49,7 @@
           <w:rPr>
             <w:rStyle w:val="Hyperlink"/>
           </w:rPr>
-          <w:t>https://docs.docker.com</w:t>
-        </w:r>
-        <w:r>
-          <w:rPr>
-            <w:rStyle w:val="Hyperlink"/>
-          </w:rPr>
-          <w:t>/</w:t>
-        </w:r>
-        <w:r>
-          <w:rPr>
-            <w:rStyle w:val="Hyperlink"/>
-          </w:rPr>
-          <w:t>engine/installation/linux/docker-ce/ubuntu/</w:t>
+          <w:t>https://docs.docker.com/engine/installation/linux/docker-ce/ubuntu/</w:t>
         </w:r>
       </w:hyperlink>
     </w:p>
@@ -78,31 +66,7 @@
           <w:rPr>
             <w:rStyle w:val="Hyperlink"/>
           </w:rPr>
-          <w:t>https://ww</w:t>
-        </w:r>
-        <w:r>
-          <w:rPr>
-            <w:rStyle w:val="Hyperlink"/>
-          </w:rPr>
-          <w:t>w</w:t>
-        </w:r>
-        <w:r>
-          <w:rPr>
-            <w:rStyle w:val="Hyperlink"/>
-          </w:rPr>
-          <w:t>.digitalocea</w:t>
-        </w:r>
-        <w:r>
-          <w:rPr>
-            <w:rStyle w:val="Hyperlink"/>
-          </w:rPr>
-          <w:t>n</w:t>
-        </w:r>
-        <w:r>
-          <w:rPr>
-            <w:rStyle w:val="Hyperlink"/>
-          </w:rPr>
-          <w:t>.com/community/tutorials/how-to-install-and-use-docker-on-ubuntu-16-04</w:t>
+          <w:t>https://www.digitalocean.com/community/tutorials/how-to-install-and-use-docker-on-ubuntu-16-04</w:t>
         </w:r>
       </w:hyperlink>
     </w:p>
@@ -136,19 +100,7 @@
           <w:rPr>
             <w:rStyle w:val="Hyperlink"/>
           </w:rPr>
-          <w:t>https://github.com/max-devjs/kitematic.wiki-m</w:t>
-        </w:r>
-        <w:r>
-          <w:rPr>
-            <w:rStyle w:val="Hyperlink"/>
-          </w:rPr>
-          <w:t>y</w:t>
-        </w:r>
-        <w:r>
-          <w:rPr>
-            <w:rStyle w:val="Hyperlink"/>
-          </w:rPr>
-          <w:t>/blob/master/Linux-Install.md</w:t>
+          <w:t>https://github.com/max-devjs/kitematic.wiki-my/blob/master/Linux-Install.md</w:t>
         </w:r>
       </w:hyperlink>
     </w:p>
@@ -207,16 +159,7 @@
         </w:numPr>
       </w:pPr>
       <w:r>
-        <w:t>Setup</w:t>
-      </w:r>
-      <w:r>
-        <w:t xml:space="preserve"> </w:t>
-      </w:r>
-      <w:r>
-        <w:t>the</w:t>
-      </w:r>
-      <w:r>
-        <w:t xml:space="preserve"> </w:t>
+        <w:t xml:space="preserve">Setup the </w:t>
       </w:r>
       <w:proofErr w:type="spellStart"/>
       <w:r>
@@ -239,17 +182,23 @@
     <w:p>
       <w:pPr>
         <w:pStyle w:val="ListParagraph"/>
-        <w:numPr>
-          <w:ilvl w:val="2"/>
-          <w:numId w:val="2"/>
-        </w:numPr>
-      </w:pPr>
-      <w:proofErr w:type="spellStart"/>
-      <w:r>
+        <w:ind w:left="2160"/>
+        <w:rPr>
+          <w:rStyle w:val="IntenseEmphasis"/>
+        </w:rPr>
+      </w:pPr>
+      <w:proofErr w:type="spellStart"/>
+      <w:r>
+        <w:rPr>
+          <w:rStyle w:val="IntenseEmphasis"/>
+        </w:rPr>
         <w:t>sudo</w:t>
       </w:r>
       <w:proofErr w:type="spellEnd"/>
       <w:r>
+        <w:rPr>
+          <w:rStyle w:val="IntenseEmphasis"/>
+        </w:rPr>
         <w:t xml:space="preserve"> apt-get update</w:t>
       </w:r>
     </w:p>
@@ -268,41 +217,65 @@
     <w:p>
       <w:pPr>
         <w:pStyle w:val="ListParagraph"/>
-        <w:numPr>
-          <w:ilvl w:val="2"/>
-          <w:numId w:val="2"/>
-        </w:numPr>
-      </w:pPr>
-      <w:proofErr w:type="spellStart"/>
-      <w:r>
+        <w:ind w:left="2160"/>
+        <w:rPr>
+          <w:rStyle w:val="IntenseEmphasis"/>
+        </w:rPr>
+      </w:pPr>
+      <w:proofErr w:type="spellStart"/>
+      <w:r>
+        <w:rPr>
+          <w:rStyle w:val="IntenseEmphasis"/>
+        </w:rPr>
         <w:t>sudo</w:t>
       </w:r>
       <w:proofErr w:type="spellEnd"/>
       <w:r>
+        <w:rPr>
+          <w:rStyle w:val="IntenseEmphasis"/>
+        </w:rPr>
         <w:t xml:space="preserve"> apt-get install \</w:t>
       </w:r>
     </w:p>
     <w:p>
       <w:pPr>
         <w:ind w:left="1440" w:firstLine="720"/>
-      </w:pPr>
-      <w:r>
+        <w:rPr>
+          <w:rStyle w:val="IntenseEmphasis"/>
+        </w:rPr>
+      </w:pPr>
+      <w:r>
+        <w:rPr>
+          <w:rStyle w:val="IntenseEmphasis"/>
+        </w:rPr>
         <w:t>apt-transport-https \</w:t>
       </w:r>
     </w:p>
     <w:p>
       <w:pPr>
         <w:ind w:left="1440" w:firstLine="720"/>
-      </w:pPr>
-      <w:r>
+        <w:rPr>
+          <w:rStyle w:val="IntenseEmphasis"/>
+        </w:rPr>
+      </w:pPr>
+      <w:r>
+        <w:rPr>
+          <w:rStyle w:val="IntenseEmphasis"/>
+        </w:rPr>
         <w:t>ca-certificates \</w:t>
       </w:r>
     </w:p>
     <w:p>
       <w:pPr>
         <w:ind w:left="1440" w:firstLine="720"/>
-      </w:pPr>
-      <w:r>
+        <w:rPr>
+          <w:rStyle w:val="IntenseEmphasis"/>
+        </w:rPr>
+      </w:pPr>
+      <w:r>
+        <w:rPr>
+          <w:rStyle w:val="IntenseEmphasis"/>
+        </w:rPr>
         <w:t>curl software-properties-common</w:t>
       </w:r>
     </w:p>
@@ -321,28 +294,43 @@
     <w:p>
       <w:pPr>
         <w:pStyle w:val="ListParagraph"/>
-        <w:numPr>
-          <w:ilvl w:val="2"/>
-          <w:numId w:val="2"/>
-        </w:numPr>
-      </w:pPr>
-      <w:r>
+        <w:ind w:left="2160"/>
+        <w:rPr>
+          <w:rStyle w:val="IntenseEmphasis"/>
+        </w:rPr>
+      </w:pPr>
+      <w:r>
+        <w:rPr>
+          <w:rStyle w:val="IntenseEmphasis"/>
+        </w:rPr>
         <w:t>curl -</w:t>
       </w:r>
       <w:proofErr w:type="spellStart"/>
       <w:r>
+        <w:rPr>
+          <w:rStyle w:val="IntenseEmphasis"/>
+        </w:rPr>
         <w:t>fsSL</w:t>
       </w:r>
       <w:proofErr w:type="spellEnd"/>
       <w:r>
+        <w:rPr>
+          <w:rStyle w:val="IntenseEmphasis"/>
+        </w:rPr>
         <w:t xml:space="preserve"> https://download.docker.com/linux/ubuntu/gpg | </w:t>
       </w:r>
       <w:proofErr w:type="spellStart"/>
       <w:r>
+        <w:rPr>
+          <w:rStyle w:val="IntenseEmphasis"/>
+        </w:rPr>
         <w:t>sudo</w:t>
       </w:r>
       <w:proofErr w:type="spellEnd"/>
       <w:r>
+        <w:rPr>
+          <w:rStyle w:val="IntenseEmphasis"/>
+        </w:rPr>
         <w:t xml:space="preserve"> apt-key add -</w:t>
       </w:r>
     </w:p>
@@ -361,17 +349,23 @@
     <w:p>
       <w:pPr>
         <w:pStyle w:val="ListParagraph"/>
-        <w:numPr>
-          <w:ilvl w:val="2"/>
-          <w:numId w:val="2"/>
-        </w:numPr>
-      </w:pPr>
-      <w:proofErr w:type="spellStart"/>
-      <w:r>
+        <w:ind w:left="2160"/>
+        <w:rPr>
+          <w:rStyle w:val="IntenseEmphasis"/>
+        </w:rPr>
+      </w:pPr>
+      <w:proofErr w:type="spellStart"/>
+      <w:r>
+        <w:rPr>
+          <w:rStyle w:val="IntenseEmphasis"/>
+        </w:rPr>
         <w:t>sudo</w:t>
       </w:r>
       <w:proofErr w:type="spellEnd"/>
       <w:r>
+        <w:rPr>
+          <w:rStyle w:val="IntenseEmphasis"/>
+        </w:rPr>
         <w:t xml:space="preserve"> apt-key fingerprint 0EBFCD88</w:t>
       </w:r>
     </w:p>
@@ -390,52 +384,79 @@
     <w:p>
       <w:pPr>
         <w:pStyle w:val="ListParagraph"/>
-        <w:numPr>
-          <w:ilvl w:val="2"/>
-          <w:numId w:val="2"/>
-        </w:numPr>
-      </w:pPr>
-      <w:r>
-        <w:t>s</w:t>
-      </w:r>
-      <w:proofErr w:type="spellStart"/>
-      <w:r>
-        <w:t xml:space="preserve">udo </w:t>
-      </w:r>
-      <w:proofErr w:type="spellEnd"/>
-      <w:r>
-        <w:t>add-apt-repository \</w:t>
+        <w:ind w:left="2160"/>
+        <w:rPr>
+          <w:rStyle w:val="IntenseEmphasis"/>
+        </w:rPr>
+      </w:pPr>
+      <w:proofErr w:type="spellStart"/>
+      <w:r>
+        <w:rPr>
+          <w:rStyle w:val="IntenseEmphasis"/>
+        </w:rPr>
+        <w:t>sudo</w:t>
+      </w:r>
+      <w:proofErr w:type="spellEnd"/>
+      <w:r>
+        <w:rPr>
+          <w:rStyle w:val="IntenseEmphasis"/>
+        </w:rPr>
+        <w:t xml:space="preserve"> add-apt-repository \</w:t>
       </w:r>
     </w:p>
     <w:p>
       <w:pPr>
         <w:ind w:left="1260" w:firstLine="720"/>
-      </w:pPr>
-      <w:r>
+        <w:rPr>
+          <w:rStyle w:val="IntenseEmphasis"/>
+        </w:rPr>
+      </w:pPr>
+      <w:r>
+        <w:rPr>
+          <w:rStyle w:val="IntenseEmphasis"/>
+        </w:rPr>
         <w:t>"deb [arch=amd64] https://download.docker.com/linux/ubuntu \</w:t>
       </w:r>
     </w:p>
     <w:p>
       <w:pPr>
         <w:ind w:left="1260" w:firstLine="720"/>
-      </w:pPr>
-      <w:r>
+        <w:rPr>
+          <w:rStyle w:val="IntenseEmphasis"/>
+        </w:rPr>
+      </w:pPr>
+      <w:r>
+        <w:rPr>
+          <w:rStyle w:val="IntenseEmphasis"/>
+        </w:rPr>
         <w:t>$(</w:t>
       </w:r>
       <w:proofErr w:type="spellStart"/>
       <w:r>
+        <w:rPr>
+          <w:rStyle w:val="IntenseEmphasis"/>
+        </w:rPr>
         <w:t>lsb_release</w:t>
       </w:r>
       <w:proofErr w:type="spellEnd"/>
       <w:r>
+        <w:rPr>
+          <w:rStyle w:val="IntenseEmphasis"/>
+        </w:rPr>
         <w:t xml:space="preserve"> -</w:t>
       </w:r>
       <w:proofErr w:type="spellStart"/>
       <w:r>
+        <w:rPr>
+          <w:rStyle w:val="IntenseEmphasis"/>
+        </w:rPr>
         <w:t>cs</w:t>
       </w:r>
       <w:proofErr w:type="spellEnd"/>
       <w:r>
+        <w:rPr>
+          <w:rStyle w:val="IntenseEmphasis"/>
+        </w:rPr>
         <w:t>) stable"</w:t>
       </w:r>
     </w:p>
@@ -448,16 +469,7 @@
         </w:numPr>
       </w:pPr>
       <w:r>
-        <w:t>Install</w:t>
-      </w:r>
-      <w:r>
-        <w:t xml:space="preserve"> </w:t>
-      </w:r>
-      <w:r>
-        <w:t>Docker</w:t>
-      </w:r>
-      <w:r>
-        <w:t xml:space="preserve"> CE</w:t>
+        <w:t>Install Docker CE</w:t>
       </w:r>
     </w:p>
     <w:p>
@@ -475,17 +487,23 @@
     <w:p>
       <w:pPr>
         <w:pStyle w:val="ListParagraph"/>
-        <w:numPr>
-          <w:ilvl w:val="2"/>
-          <w:numId w:val="2"/>
-        </w:numPr>
-      </w:pPr>
-      <w:proofErr w:type="spellStart"/>
-      <w:r>
+        <w:ind w:left="2160"/>
+        <w:rPr>
+          <w:rStyle w:val="IntenseEmphasis"/>
+        </w:rPr>
+      </w:pPr>
+      <w:proofErr w:type="spellStart"/>
+      <w:r>
+        <w:rPr>
+          <w:rStyle w:val="IntenseEmphasis"/>
+        </w:rPr>
         <w:t>sudo</w:t>
       </w:r>
       <w:proofErr w:type="spellEnd"/>
       <w:r>
+        <w:rPr>
+          <w:rStyle w:val="IntenseEmphasis"/>
+        </w:rPr>
         <w:t xml:space="preserve"> apt-get update</w:t>
       </w:r>
     </w:p>
@@ -498,30 +516,36 @@
         </w:numPr>
       </w:pPr>
       <w:r>
-        <w:t>Install the latest version of Docker CE</w:t>
-      </w:r>
-      <w:r>
-        <w:t>.</w:t>
-      </w:r>
-    </w:p>
-    <w:p>
-      <w:pPr>
-        <w:pStyle w:val="ListParagraph"/>
-        <w:numPr>
-          <w:ilvl w:val="2"/>
-          <w:numId w:val="2"/>
-        </w:numPr>
-      </w:pPr>
-      <w:proofErr w:type="spellStart"/>
-      <w:r>
+        <w:t>Install the latest version of Docker CE.</w:t>
+      </w:r>
+    </w:p>
+    <w:p>
+      <w:pPr>
+        <w:pStyle w:val="ListParagraph"/>
+        <w:ind w:left="2160"/>
+        <w:rPr>
+          <w:rStyle w:val="IntenseEmphasis"/>
+        </w:rPr>
+      </w:pPr>
+      <w:proofErr w:type="spellStart"/>
+      <w:r>
+        <w:rPr>
+          <w:rStyle w:val="IntenseEmphasis"/>
+        </w:rPr>
         <w:t>sudo</w:t>
       </w:r>
       <w:proofErr w:type="spellEnd"/>
       <w:r>
+        <w:rPr>
+          <w:rStyle w:val="IntenseEmphasis"/>
+        </w:rPr>
         <w:t xml:space="preserve"> apt-get install docker-</w:t>
       </w:r>
       <w:proofErr w:type="spellStart"/>
       <w:r>
+        <w:rPr>
+          <w:rStyle w:val="IntenseEmphasis"/>
+        </w:rPr>
         <w:t>ce</w:t>
       </w:r>
       <w:proofErr w:type="spellEnd"/>
@@ -541,17 +565,23 @@
     <w:p>
       <w:pPr>
         <w:pStyle w:val="ListParagraph"/>
-        <w:numPr>
-          <w:ilvl w:val="2"/>
-          <w:numId w:val="2"/>
-        </w:numPr>
-      </w:pPr>
-      <w:proofErr w:type="spellStart"/>
-      <w:r>
+        <w:ind w:left="2160"/>
+        <w:rPr>
+          <w:rStyle w:val="IntenseEmphasis"/>
+        </w:rPr>
+      </w:pPr>
+      <w:proofErr w:type="spellStart"/>
+      <w:r>
+        <w:rPr>
+          <w:rStyle w:val="IntenseEmphasis"/>
+        </w:rPr>
         <w:t>sudo</w:t>
       </w:r>
       <w:proofErr w:type="spellEnd"/>
       <w:r>
+        <w:rPr>
+          <w:rStyle w:val="IntenseEmphasis"/>
+        </w:rPr>
         <w:t xml:space="preserve"> docker run hello-world</w:t>
       </w:r>
     </w:p>
@@ -582,76 +612,112 @@
     <w:p>
       <w:pPr>
         <w:pStyle w:val="ListParagraph"/>
-        <w:numPr>
-          <w:ilvl w:val="2"/>
-          <w:numId w:val="2"/>
-        </w:numPr>
-      </w:pPr>
-      <w:proofErr w:type="spellStart"/>
-      <w:r>
+        <w:ind w:left="2160"/>
+        <w:rPr>
+          <w:rStyle w:val="IntenseEmphasis"/>
+        </w:rPr>
+      </w:pPr>
+      <w:proofErr w:type="spellStart"/>
+      <w:r>
+        <w:rPr>
+          <w:rStyle w:val="IntenseEmphasis"/>
+        </w:rPr>
         <w:t>sudo</w:t>
       </w:r>
       <w:proofErr w:type="spellEnd"/>
       <w:r>
+        <w:rPr>
+          <w:rStyle w:val="IntenseEmphasis"/>
+        </w:rPr>
         <w:t xml:space="preserve"> </w:t>
       </w:r>
       <w:proofErr w:type="spellStart"/>
       <w:r>
+        <w:rPr>
+          <w:rStyle w:val="IntenseEmphasis"/>
+        </w:rPr>
         <w:t>groupadd</w:t>
       </w:r>
       <w:proofErr w:type="spellEnd"/>
       <w:r>
+        <w:rPr>
+          <w:rStyle w:val="IntenseEmphasis"/>
+        </w:rPr>
         <w:t xml:space="preserve"> docker</w:t>
       </w:r>
     </w:p>
     <w:p>
       <w:pPr>
         <w:pStyle w:val="ListParagraph"/>
-        <w:numPr>
-          <w:ilvl w:val="2"/>
-          <w:numId w:val="2"/>
-        </w:numPr>
-      </w:pPr>
-      <w:proofErr w:type="spellStart"/>
-      <w:r>
+        <w:ind w:left="2160"/>
+        <w:rPr>
+          <w:rStyle w:val="IntenseEmphasis"/>
+        </w:rPr>
+      </w:pPr>
+      <w:proofErr w:type="spellStart"/>
+      <w:r>
+        <w:rPr>
+          <w:rStyle w:val="IntenseEmphasis"/>
+        </w:rPr>
         <w:lastRenderedPageBreak/>
         <w:t>sudo</w:t>
       </w:r>
       <w:proofErr w:type="spellEnd"/>
       <w:r>
+        <w:rPr>
+          <w:rStyle w:val="IntenseEmphasis"/>
+        </w:rPr>
         <w:t xml:space="preserve"> </w:t>
       </w:r>
       <w:proofErr w:type="spellStart"/>
       <w:r>
+        <w:rPr>
+          <w:rStyle w:val="IntenseEmphasis"/>
+        </w:rPr>
         <w:t>usermod</w:t>
       </w:r>
       <w:proofErr w:type="spellEnd"/>
       <w:r>
+        <w:rPr>
+          <w:rStyle w:val="IntenseEmphasis"/>
+        </w:rPr>
         <w:t xml:space="preserve"> -</w:t>
       </w:r>
       <w:proofErr w:type="spellStart"/>
       <w:r>
+        <w:rPr>
+          <w:rStyle w:val="IntenseEmphasis"/>
+        </w:rPr>
         <w:t>aG</w:t>
       </w:r>
       <w:proofErr w:type="spellEnd"/>
       <w:r>
+        <w:rPr>
+          <w:rStyle w:val="IntenseEmphasis"/>
+        </w:rPr>
         <w:t xml:space="preserve"> docker $USER</w:t>
       </w:r>
     </w:p>
     <w:p>
       <w:pPr>
         <w:pStyle w:val="ListParagraph"/>
-        <w:numPr>
-          <w:ilvl w:val="2"/>
-          <w:numId w:val="2"/>
-        </w:numPr>
-      </w:pPr>
-      <w:proofErr w:type="spellStart"/>
-      <w:r>
+        <w:ind w:left="2160"/>
+        <w:rPr>
+          <w:rStyle w:val="IntenseEmphasis"/>
+        </w:rPr>
+      </w:pPr>
+      <w:proofErr w:type="spellStart"/>
+      <w:r>
+        <w:rPr>
+          <w:rStyle w:val="IntenseEmphasis"/>
+        </w:rPr>
         <w:t>sudo</w:t>
       </w:r>
       <w:proofErr w:type="spellEnd"/>
       <w:r>
+        <w:rPr>
+          <w:rStyle w:val="IntenseEmphasis"/>
+        </w:rPr>
         <w:t xml:space="preserve"> service docker restart</w:t>
       </w:r>
     </w:p>
@@ -663,8 +729,6 @@
           <w:numId w:val="2"/>
         </w:numPr>
       </w:pPr>
-      <w:bookmarkStart w:id="0" w:name="_GoBack"/>
-      <w:bookmarkEnd w:id="0"/>
       <w:r>
         <w:t xml:space="preserve">Install </w:t>
       </w:r>
@@ -699,19 +763,7 @@
           <w:rPr>
             <w:rStyle w:val="Hyperlink"/>
           </w:rPr>
-          <w:t>https://github.com/dock</w:t>
-        </w:r>
-        <w:r>
-          <w:rPr>
-            <w:rStyle w:val="Hyperlink"/>
-          </w:rPr>
-          <w:t>e</w:t>
-        </w:r>
-        <w:r>
-          <w:rPr>
-            <w:rStyle w:val="Hyperlink"/>
-          </w:rPr>
-          <w:t>r/kitematic/releases/</w:t>
+          <w:t>https://github.com/docker/kitematic/releases/</w:t>
         </w:r>
       </w:hyperlink>
     </w:p>
@@ -742,33 +794,51 @@
     <w:p>
       <w:pPr>
         <w:pStyle w:val="ListParagraph"/>
-        <w:numPr>
-          <w:ilvl w:val="2"/>
-          <w:numId w:val="2"/>
-        </w:numPr>
-      </w:pPr>
-      <w:proofErr w:type="spellStart"/>
-      <w:r>
+        <w:ind w:left="2160"/>
+        <w:rPr>
+          <w:rStyle w:val="IntenseEmphasis"/>
+        </w:rPr>
+      </w:pPr>
+      <w:proofErr w:type="spellStart"/>
+      <w:r>
+        <w:rPr>
+          <w:rStyle w:val="IntenseEmphasis"/>
+        </w:rPr>
         <w:t>sudo</w:t>
       </w:r>
       <w:proofErr w:type="spellEnd"/>
       <w:r>
+        <w:rPr>
+          <w:rStyle w:val="IntenseEmphasis"/>
+        </w:rPr>
         <w:t xml:space="preserve"> </w:t>
       </w:r>
       <w:proofErr w:type="spellStart"/>
       <w:r>
+        <w:rPr>
+          <w:rStyle w:val="IntenseEmphasis"/>
+        </w:rPr>
         <w:t>dpkg</w:t>
       </w:r>
       <w:proofErr w:type="spellEnd"/>
       <w:r>
+        <w:rPr>
+          <w:rStyle w:val="IntenseEmphasis"/>
+        </w:rPr>
         <w:t xml:space="preserve"> -</w:t>
       </w:r>
       <w:proofErr w:type="spellStart"/>
       <w:r>
+        <w:rPr>
+          <w:rStyle w:val="IntenseEmphasis"/>
+        </w:rPr>
         <w:t>i</w:t>
       </w:r>
       <w:proofErr w:type="spellEnd"/>
       <w:r>
+        <w:rPr>
+          <w:rStyle w:val="IntenseEmphasis"/>
+        </w:rPr>
         <w:t xml:space="preserve"> ./Kitematic_X.X.X_amd64.deb</w:t>
       </w:r>
     </w:p>
@@ -838,7 +908,12 @@
         </w:numPr>
       </w:pPr>
       <w:r>
-        <w:t>Right-click it on the taskbar and pin it by clicking ‘Lock to Launcher’.</w:t>
+        <w:t>Right-click it on the taskb</w:t>
+      </w:r>
+      <w:bookmarkStart w:id="0" w:name="_GoBack"/>
+      <w:bookmarkEnd w:id="0"/>
+      <w:r>
+        <w:t>ar and pin it by clicking ‘Lock to Launcher’.</w:t>
       </w:r>
     </w:p>
     <w:p>
@@ -864,56 +939,86 @@
     <w:p>
       <w:pPr>
         <w:pStyle w:val="ListParagraph"/>
-        <w:numPr>
-          <w:ilvl w:val="1"/>
-          <w:numId w:val="4"/>
-        </w:numPr>
-      </w:pPr>
-      <w:proofErr w:type="spellStart"/>
-      <w:r>
+        <w:ind w:left="1440"/>
+        <w:rPr>
+          <w:rStyle w:val="IntenseEmphasis"/>
+        </w:rPr>
+      </w:pPr>
+      <w:proofErr w:type="spellStart"/>
+      <w:r>
+        <w:rPr>
+          <w:rStyle w:val="IntenseEmphasis"/>
+        </w:rPr>
         <w:t>sudo</w:t>
       </w:r>
       <w:proofErr w:type="spellEnd"/>
       <w:r>
+        <w:rPr>
+          <w:rStyle w:val="IntenseEmphasis"/>
+        </w:rPr>
         <w:t xml:space="preserve"> </w:t>
       </w:r>
       <w:proofErr w:type="spellStart"/>
       <w:r>
+        <w:rPr>
+          <w:rStyle w:val="IntenseEmphasis"/>
+        </w:rPr>
         <w:t>systemctl</w:t>
       </w:r>
       <w:proofErr w:type="spellEnd"/>
       <w:r>
+        <w:rPr>
+          <w:rStyle w:val="IntenseEmphasis"/>
+        </w:rPr>
         <w:t xml:space="preserve"> start </w:t>
       </w:r>
       <w:r>
+        <w:rPr>
+          <w:rStyle w:val="IntenseEmphasis"/>
+        </w:rPr>
         <w:t>docker</w:t>
       </w:r>
     </w:p>
     <w:p>
       <w:pPr>
         <w:pStyle w:val="ListParagraph"/>
-        <w:numPr>
-          <w:ilvl w:val="1"/>
-          <w:numId w:val="4"/>
-        </w:numPr>
-      </w:pPr>
-      <w:proofErr w:type="spellStart"/>
-      <w:r>
+        <w:ind w:left="1440"/>
+        <w:rPr>
+          <w:rStyle w:val="IntenseEmphasis"/>
+        </w:rPr>
+      </w:pPr>
+      <w:proofErr w:type="spellStart"/>
+      <w:r>
+        <w:rPr>
+          <w:rStyle w:val="IntenseEmphasis"/>
+        </w:rPr>
         <w:t>sudo</w:t>
       </w:r>
       <w:proofErr w:type="spellEnd"/>
       <w:r>
+        <w:rPr>
+          <w:rStyle w:val="IntenseEmphasis"/>
+        </w:rPr>
         <w:t xml:space="preserve"> </w:t>
       </w:r>
       <w:proofErr w:type="spellStart"/>
       <w:r>
+        <w:rPr>
+          <w:rStyle w:val="IntenseEmphasis"/>
+        </w:rPr>
         <w:t>systemctl</w:t>
       </w:r>
       <w:proofErr w:type="spellEnd"/>
       <w:r>
+        <w:rPr>
+          <w:rStyle w:val="IntenseEmphasis"/>
+        </w:rPr>
         <w:t xml:space="preserve"> stop </w:t>
       </w:r>
       <w:r>
+        <w:rPr>
+          <w:rStyle w:val="IntenseEmphasis"/>
+        </w:rPr>
         <w:t>docker</w:t>
       </w:r>
     </w:p>
@@ -2073,6 +2178,18 @@
       <w:color w:val="2F5496" w:themeColor="accent1" w:themeShade="BF"/>
     </w:rPr>
   </w:style>
+  <w:style w:type="character" w:styleId="IntenseEmphasis">
+    <w:name w:val="Intense Emphasis"/>
+    <w:basedOn w:val="DefaultParagraphFont"/>
+    <w:uiPriority w:val="21"/>
+    <w:qFormat/>
+    <w:rsid w:val="00F10724"/>
+    <w:rPr>
+      <w:i/>
+      <w:iCs/>
+      <w:color w:val="4472C4" w:themeColor="accent1"/>
+    </w:rPr>
+  </w:style>
 </w:styles>
 </file>
 

</xml_diff>

<commit_message>
Changed command line instruction formatting.  Added wget commands for downloading the Kitematic software from the web.  Added exact commands for debian installs in addition to the generic ones in case the versions change.
</commit_message>
<xml_diff>
--- a/Installation and Configuration of Docker on Ubuntu 16.04 LTS.docx
+++ b/Installation and Configuration of Docker on Ubuntu 16.04 LTS.docx
@@ -745,15 +745,14 @@
           <w:ilvl w:val="1"/>
           <w:numId w:val="5"/>
         </w:numPr>
-      </w:pPr>
-      <w:r>
-        <w:t xml:space="preserve">Download </w:t>
-      </w:r>
-      <w:r>
-        <w:t xml:space="preserve">and unzip </w:t>
-      </w:r>
-      <w:r>
-        <w:t>the current Debian package</w:t>
+        <w:rPr>
+          <w:rStyle w:val="Hyperlink"/>
+          <w:color w:val="auto"/>
+          <w:u w:val="none"/>
+        </w:rPr>
+      </w:pPr>
+      <w:r>
+        <w:t>Download the current Debian package</w:t>
       </w:r>
       <w:r>
         <w:t xml:space="preserve"> from </w:t>
@@ -763,9 +762,385 @@
           <w:rPr>
             <w:rStyle w:val="Hyperlink"/>
           </w:rPr>
-          <w:t>https://github.com/docker/kitematic/releases/</w:t>
+          <w:t>https://github.com/docker</w:t>
+        </w:r>
+        <w:r>
+          <w:rPr>
+            <w:rStyle w:val="Hyperlink"/>
+          </w:rPr>
+          <w:t>/</w:t>
+        </w:r>
+        <w:r>
+          <w:rPr>
+            <w:rStyle w:val="Hyperlink"/>
+          </w:rPr>
+          <w:t>kitematic/releases/</w:t>
         </w:r>
       </w:hyperlink>
+    </w:p>
+    <w:p>
+      <w:pPr>
+        <w:pStyle w:val="ListParagraph"/>
+        <w:ind w:left="2160"/>
+        <w:rPr>
+          <w:rStyle w:val="Emphasis"/>
+        </w:rPr>
+      </w:pPr>
+      <w:proofErr w:type="spellStart"/>
+      <w:r>
+        <w:rPr>
+          <w:rStyle w:val="Emphasis"/>
+        </w:rPr>
+        <w:t>wget</w:t>
+      </w:r>
+      <w:proofErr w:type="spellEnd"/>
+      <w:r>
+        <w:rPr>
+          <w:rStyle w:val="Emphasis"/>
+        </w:rPr>
+        <w:t xml:space="preserve"> https://github.com/docker/kitematic/releases/download/v</w:t>
+      </w:r>
+      <w:r>
+        <w:rPr>
+          <w:rStyle w:val="Emphasis"/>
+        </w:rPr>
+        <w:t>X</w:t>
+      </w:r>
+      <w:r>
+        <w:rPr>
+          <w:rStyle w:val="Emphasis"/>
+        </w:rPr>
+        <w:t>.</w:t>
+      </w:r>
+      <w:r>
+        <w:rPr>
+          <w:rStyle w:val="Emphasis"/>
+        </w:rPr>
+        <w:t>X</w:t>
+      </w:r>
+      <w:r>
+        <w:rPr>
+          <w:rStyle w:val="Emphasis"/>
+        </w:rPr>
+        <w:t>.</w:t>
+      </w:r>
+      <w:r>
+        <w:rPr>
+          <w:rStyle w:val="Emphasis"/>
+        </w:rPr>
+        <w:t>X</w:t>
+      </w:r>
+      <w:r>
+        <w:rPr>
+          <w:rStyle w:val="Emphasis"/>
+        </w:rPr>
+        <w:t>/Kitematic-</w:t>
+      </w:r>
+      <w:r>
+        <w:rPr>
+          <w:rStyle w:val="Emphasis"/>
+        </w:rPr>
+        <w:t>X</w:t>
+      </w:r>
+      <w:r>
+        <w:rPr>
+          <w:rStyle w:val="Emphasis"/>
+        </w:rPr>
+        <w:t>.</w:t>
+      </w:r>
+      <w:r>
+        <w:rPr>
+          <w:rStyle w:val="Emphasis"/>
+        </w:rPr>
+        <w:t>X</w:t>
+      </w:r>
+      <w:r>
+        <w:rPr>
+          <w:rStyle w:val="Emphasis"/>
+        </w:rPr>
+        <w:t>.</w:t>
+      </w:r>
+      <w:r>
+        <w:rPr>
+          <w:rStyle w:val="Emphasis"/>
+        </w:rPr>
+        <w:t>X</w:t>
+      </w:r>
+      <w:r>
+        <w:rPr>
+          <w:rStyle w:val="Emphasis"/>
+        </w:rPr>
+        <w:t>-Ubuntu.zip</w:t>
+      </w:r>
+    </w:p>
+    <w:p>
+      <w:pPr>
+        <w:pStyle w:val="ListParagraph"/>
+        <w:ind w:left="2160"/>
+        <w:rPr>
+          <w:rStyle w:val="IntenseEmphasis"/>
+        </w:rPr>
+      </w:pPr>
+      <w:proofErr w:type="spellStart"/>
+      <w:r>
+        <w:rPr>
+          <w:rStyle w:val="IntenseEmphasis"/>
+        </w:rPr>
+        <w:t>wget</w:t>
+      </w:r>
+      <w:proofErr w:type="spellEnd"/>
+      <w:r>
+        <w:rPr>
+          <w:rStyle w:val="IntenseEmphasis"/>
+        </w:rPr>
+        <w:t xml:space="preserve"> https://github.com/docker/kitematic/releases/download/v0.17.3/Kitematic-0.17.3-Ubuntu.zip</w:t>
+      </w:r>
+    </w:p>
+    <w:p>
+      <w:pPr>
+        <w:pStyle w:val="ListParagraph"/>
+        <w:numPr>
+          <w:ilvl w:val="1"/>
+          <w:numId w:val="5"/>
+        </w:numPr>
+      </w:pPr>
+      <w:r>
+        <w:t>Unzip the Debian package</w:t>
+      </w:r>
+    </w:p>
+    <w:p>
+      <w:pPr>
+        <w:pStyle w:val="ListParagraph"/>
+        <w:ind w:left="2160"/>
+        <w:rPr>
+          <w:rStyle w:val="Emphasis"/>
+        </w:rPr>
+      </w:pPr>
+      <w:r>
+        <w:rPr>
+          <w:rStyle w:val="Emphasis"/>
+        </w:rPr>
+        <w:t>unzip Kitematic-X.X.X-Ubuntu.zip</w:t>
+      </w:r>
+    </w:p>
+    <w:p>
+      <w:pPr>
+        <w:pStyle w:val="ListParagraph"/>
+        <w:ind w:left="2160"/>
+        <w:rPr>
+          <w:rStyle w:val="IntenseEmphasis"/>
+        </w:rPr>
+      </w:pPr>
+      <w:r>
+        <w:rPr>
+          <w:rStyle w:val="IntenseEmphasis"/>
+        </w:rPr>
+        <w:t>unzip Kitematic-0.17.3-Ubuntu.zip</w:t>
+      </w:r>
+    </w:p>
+    <w:p>
+      <w:pPr>
+        <w:pStyle w:val="ListParagraph"/>
+        <w:numPr>
+          <w:ilvl w:val="1"/>
+          <w:numId w:val="5"/>
+        </w:numPr>
+      </w:pPr>
+      <w:r>
+        <w:t>Open a terminal session and navigate to the unzipped folder for the Debian package</w:t>
+      </w:r>
+    </w:p>
+    <w:p>
+      <w:pPr>
+        <w:pStyle w:val="ListParagraph"/>
+        <w:numPr>
+          <w:ilvl w:val="2"/>
+          <w:numId w:val="5"/>
+        </w:numPr>
+      </w:pPr>
+      <w:r>
+        <w:t>If in the folder where it was unzipped:</w:t>
+      </w:r>
+    </w:p>
+    <w:p>
+      <w:pPr>
+        <w:pStyle w:val="ListParagraph"/>
+        <w:ind w:left="2880"/>
+        <w:rPr>
+          <w:rStyle w:val="IntenseEmphasis"/>
+        </w:rPr>
+      </w:pPr>
+      <w:proofErr w:type="gramStart"/>
+      <w:r>
+        <w:rPr>
+          <w:rStyle w:val="IntenseEmphasis"/>
+        </w:rPr>
+        <w:t>cd .</w:t>
+      </w:r>
+      <w:proofErr w:type="gramEnd"/>
+      <w:r>
+        <w:rPr>
+          <w:rStyle w:val="IntenseEmphasis"/>
+        </w:rPr>
+        <w:t>/</w:t>
+      </w:r>
+      <w:proofErr w:type="spellStart"/>
+      <w:r>
+        <w:rPr>
+          <w:rStyle w:val="IntenseEmphasis"/>
+        </w:rPr>
+        <w:t>dist</w:t>
+      </w:r>
+      <w:proofErr w:type="spellEnd"/>
+      <w:r>
+        <w:rPr>
+          <w:rStyle w:val="IntenseEmphasis"/>
+        </w:rPr>
+        <w:t>/</w:t>
+      </w:r>
+    </w:p>
+    <w:p>
+      <w:pPr>
+        <w:pStyle w:val="ListParagraph"/>
+        <w:numPr>
+          <w:ilvl w:val="1"/>
+          <w:numId w:val="5"/>
+        </w:numPr>
+      </w:pPr>
+      <w:r>
+        <w:t>Install the Debian package</w:t>
+      </w:r>
+    </w:p>
+    <w:p>
+      <w:pPr>
+        <w:pStyle w:val="ListParagraph"/>
+        <w:ind w:left="2160"/>
+        <w:rPr>
+          <w:rStyle w:val="Emphasis"/>
+        </w:rPr>
+      </w:pPr>
+      <w:proofErr w:type="spellStart"/>
+      <w:r>
+        <w:rPr>
+          <w:rStyle w:val="Emphasis"/>
+        </w:rPr>
+        <w:t>sudo</w:t>
+      </w:r>
+      <w:proofErr w:type="spellEnd"/>
+      <w:r>
+        <w:rPr>
+          <w:rStyle w:val="Emphasis"/>
+        </w:rPr>
+        <w:t xml:space="preserve"> </w:t>
+      </w:r>
+      <w:proofErr w:type="spellStart"/>
+      <w:r>
+        <w:rPr>
+          <w:rStyle w:val="Emphasis"/>
+        </w:rPr>
+        <w:t>dpkg</w:t>
+      </w:r>
+      <w:proofErr w:type="spellEnd"/>
+      <w:r>
+        <w:rPr>
+          <w:rStyle w:val="Emphasis"/>
+        </w:rPr>
+        <w:t xml:space="preserve"> -</w:t>
+      </w:r>
+      <w:proofErr w:type="spellStart"/>
+      <w:r>
+        <w:rPr>
+          <w:rStyle w:val="Emphasis"/>
+        </w:rPr>
+        <w:t>i</w:t>
+      </w:r>
+      <w:proofErr w:type="spellEnd"/>
+      <w:r>
+        <w:rPr>
+          <w:rStyle w:val="Emphasis"/>
+        </w:rPr>
+        <w:t xml:space="preserve"> ./Kitematic_X.X.X_amd64.deb</w:t>
+      </w:r>
+    </w:p>
+    <w:p>
+      <w:pPr>
+        <w:pStyle w:val="ListParagraph"/>
+        <w:ind w:left="2160"/>
+        <w:rPr>
+          <w:rStyle w:val="IntenseEmphasis"/>
+        </w:rPr>
+      </w:pPr>
+      <w:proofErr w:type="spellStart"/>
+      <w:r>
+        <w:rPr>
+          <w:rStyle w:val="IntenseEmphasis"/>
+        </w:rPr>
+        <w:t>sudo</w:t>
+      </w:r>
+      <w:proofErr w:type="spellEnd"/>
+      <w:r>
+        <w:rPr>
+          <w:rStyle w:val="IntenseEmphasis"/>
+        </w:rPr>
+        <w:t xml:space="preserve"> </w:t>
+      </w:r>
+      <w:proofErr w:type="spellStart"/>
+      <w:r>
+        <w:rPr>
+          <w:rStyle w:val="IntenseEmphasis"/>
+        </w:rPr>
+        <w:t>dpkg</w:t>
+      </w:r>
+      <w:proofErr w:type="spellEnd"/>
+      <w:r>
+        <w:rPr>
+          <w:rStyle w:val="IntenseEmphasis"/>
+        </w:rPr>
+        <w:t xml:space="preserve"> -</w:t>
+      </w:r>
+      <w:proofErr w:type="spellStart"/>
+      <w:r>
+        <w:rPr>
+          <w:rStyle w:val="IntenseEmphasis"/>
+        </w:rPr>
+        <w:t>i</w:t>
+      </w:r>
+      <w:proofErr w:type="spellEnd"/>
+      <w:r>
+        <w:rPr>
+          <w:rStyle w:val="IntenseEmphasis"/>
+        </w:rPr>
+        <w:t xml:space="preserve"> ./Kitematic_</w:t>
+      </w:r>
+      <w:r>
+        <w:rPr>
+          <w:rStyle w:val="IntenseEmphasis"/>
+        </w:rPr>
+        <w:t>0.17.3</w:t>
+      </w:r>
+      <w:r>
+        <w:rPr>
+          <w:rStyle w:val="IntenseEmphasis"/>
+        </w:rPr>
+        <w:t>_amd64.deb</w:t>
+      </w:r>
+    </w:p>
+    <w:p>
+      <w:pPr>
+        <w:pStyle w:val="ListParagraph"/>
+        <w:numPr>
+          <w:ilvl w:val="0"/>
+          <w:numId w:val="2"/>
+        </w:numPr>
+      </w:pPr>
+      <w:r>
+        <w:t xml:space="preserve">Run &amp; Pin </w:t>
+      </w:r>
+      <w:proofErr w:type="spellStart"/>
+      <w:r>
+        <w:t>Kitematic</w:t>
+      </w:r>
+      <w:proofErr w:type="spellEnd"/>
     </w:p>
     <w:p>
       <w:pPr>
@@ -776,7 +1151,15 @@
         </w:numPr>
       </w:pPr>
       <w:r>
-        <w:t>Open a terminal session and navigate to the unzipped folder for the Debian package</w:t>
+        <w:t>Open ‘Software Center’ and search for ‘</w:t>
+      </w:r>
+      <w:proofErr w:type="spellStart"/>
+      <w:r>
+        <w:t>Kitematic</w:t>
+      </w:r>
+      <w:proofErr w:type="spellEnd"/>
+      <w:r>
+        <w:t>’ on the Installed tab.</w:t>
       </w:r>
     </w:p>
     <w:p>
@@ -788,76 +1171,16 @@
         </w:numPr>
       </w:pPr>
       <w:r>
-        <w:t>Install the Debian package</w:t>
-      </w:r>
-    </w:p>
-    <w:p>
-      <w:pPr>
-        <w:pStyle w:val="ListParagraph"/>
-        <w:ind w:left="2160"/>
-        <w:rPr>
-          <w:rStyle w:val="IntenseEmphasis"/>
-        </w:rPr>
-      </w:pPr>
-      <w:proofErr w:type="spellStart"/>
-      <w:r>
-        <w:rPr>
-          <w:rStyle w:val="IntenseEmphasis"/>
-        </w:rPr>
-        <w:t>sudo</w:t>
-      </w:r>
-      <w:proofErr w:type="spellEnd"/>
-      <w:r>
-        <w:rPr>
-          <w:rStyle w:val="IntenseEmphasis"/>
-        </w:rPr>
-        <w:t xml:space="preserve"> </w:t>
-      </w:r>
-      <w:proofErr w:type="spellStart"/>
-      <w:r>
-        <w:rPr>
-          <w:rStyle w:val="IntenseEmphasis"/>
-        </w:rPr>
-        <w:t>dpkg</w:t>
-      </w:r>
-      <w:proofErr w:type="spellEnd"/>
-      <w:r>
-        <w:rPr>
-          <w:rStyle w:val="IntenseEmphasis"/>
-        </w:rPr>
-        <w:t xml:space="preserve"> -</w:t>
-      </w:r>
-      <w:proofErr w:type="spellStart"/>
-      <w:r>
-        <w:rPr>
-          <w:rStyle w:val="IntenseEmphasis"/>
-        </w:rPr>
-        <w:t>i</w:t>
-      </w:r>
-      <w:proofErr w:type="spellEnd"/>
-      <w:r>
-        <w:rPr>
-          <w:rStyle w:val="IntenseEmphasis"/>
-        </w:rPr>
-        <w:t xml:space="preserve"> ./Kitematic_X.X.X_amd64.deb</w:t>
-      </w:r>
-    </w:p>
-    <w:p>
-      <w:pPr>
-        <w:pStyle w:val="ListParagraph"/>
-        <w:numPr>
-          <w:ilvl w:val="0"/>
-          <w:numId w:val="2"/>
-        </w:numPr>
-      </w:pPr>
-      <w:r>
-        <w:t xml:space="preserve">Run &amp; Pin </w:t>
+        <w:t xml:space="preserve">Click on </w:t>
       </w:r>
       <w:proofErr w:type="spellStart"/>
       <w:r>
         <w:t>Kitematic</w:t>
       </w:r>
       <w:proofErr w:type="spellEnd"/>
+      <w:r>
+        <w:t xml:space="preserve"> &amp; Launch it.</w:t>
+      </w:r>
     </w:p>
     <w:p>
       <w:pPr>
@@ -868,52 +1191,7 @@
         </w:numPr>
       </w:pPr>
       <w:r>
-        <w:t>Open ‘Software Center’ and search for ‘</w:t>
-      </w:r>
-      <w:proofErr w:type="spellStart"/>
-      <w:r>
-        <w:t>Kitematic</w:t>
-      </w:r>
-      <w:proofErr w:type="spellEnd"/>
-      <w:r>
-        <w:t>’ on the Installed tab.</w:t>
-      </w:r>
-    </w:p>
-    <w:p>
-      <w:pPr>
-        <w:pStyle w:val="ListParagraph"/>
-        <w:numPr>
-          <w:ilvl w:val="1"/>
-          <w:numId w:val="2"/>
-        </w:numPr>
-      </w:pPr>
-      <w:r>
-        <w:t xml:space="preserve">Click on </w:t>
-      </w:r>
-      <w:proofErr w:type="spellStart"/>
-      <w:r>
-        <w:t>Kitematic</w:t>
-      </w:r>
-      <w:proofErr w:type="spellEnd"/>
-      <w:r>
-        <w:t xml:space="preserve"> &amp; Launch it.</w:t>
-      </w:r>
-    </w:p>
-    <w:p>
-      <w:pPr>
-        <w:pStyle w:val="ListParagraph"/>
-        <w:numPr>
-          <w:ilvl w:val="1"/>
-          <w:numId w:val="2"/>
-        </w:numPr>
-      </w:pPr>
-      <w:r>
-        <w:t>Right-click it on the taskb</w:t>
-      </w:r>
-      <w:bookmarkStart w:id="0" w:name="_GoBack"/>
-      <w:bookmarkEnd w:id="0"/>
-      <w:r>
-        <w:t>ar and pin it by clicking ‘Lock to Launcher’.</w:t>
+        <w:t>Right-click it on the taskbar and pin it by clicking ‘Lock to Launcher’.</w:t>
       </w:r>
     </w:p>
     <w:p>
@@ -1021,6 +1299,8 @@
         </w:rPr>
         <w:t>docker</w:t>
       </w:r>
+      <w:bookmarkStart w:id="0" w:name="_GoBack"/>
+      <w:bookmarkEnd w:id="0"/>
     </w:p>
     <w:sectPr>
       <w:pgSz w:w="12240" w:h="15840"/>
@@ -1482,7 +1762,7 @@
   <w:abstractNum w:abstractNumId="5" w15:restartNumberingAfterBreak="0">
     <w:nsid w:val="6D4707E7"/>
     <w:multiLevelType w:val="hybridMultilevel"/>
-    <w:tmpl w:val="60A078FA"/>
+    <w:tmpl w:val="BB2890F8"/>
     <w:lvl w:ilvl="0" w:tplc="04090011">
       <w:start w:val="1"/>
       <w:numFmt w:val="decimal"/>
@@ -1504,7 +1784,7 @@
         <w:ind w:left="1440" w:hanging="360"/>
       </w:pPr>
     </w:lvl>
-    <w:lvl w:ilvl="2" w:tplc="0409001B" w:tentative="1">
+    <w:lvl w:ilvl="2" w:tplc="0409001B">
       <w:start w:val="1"/>
       <w:numFmt w:val="lowerRoman"/>
       <w:lvlText w:val="%3."/>
@@ -1513,7 +1793,7 @@
         <w:ind w:left="2160" w:hanging="180"/>
       </w:pPr>
     </w:lvl>
-    <w:lvl w:ilvl="3" w:tplc="0409000F" w:tentative="1">
+    <w:lvl w:ilvl="3" w:tplc="0409000F">
       <w:start w:val="1"/>
       <w:numFmt w:val="decimal"/>
       <w:lvlText w:val="%4."/>
@@ -2190,6 +2470,17 @@
       <w:color w:val="4472C4" w:themeColor="accent1"/>
     </w:rPr>
   </w:style>
+  <w:style w:type="character" w:styleId="Emphasis">
+    <w:name w:val="Emphasis"/>
+    <w:basedOn w:val="DefaultParagraphFont"/>
+    <w:uiPriority w:val="20"/>
+    <w:qFormat/>
+    <w:rsid w:val="00FB0F1E"/>
+    <w:rPr>
+      <w:i/>
+      <w:iCs/>
+    </w:rPr>
+  </w:style>
 </w:styles>
 </file>
 

</xml_diff>

<commit_message>
Updates during QC of procedure
</commit_message>
<xml_diff>
--- a/Installation and Configuration of Docker on Ubuntu 16.04 LTS.docx
+++ b/Installation and Configuration of Docker on Ubuntu 16.04 LTS.docx
@@ -141,9 +141,6 @@
         <w:pStyle w:val="Heading2"/>
       </w:pPr>
       <w:r>
-        <w:t xml:space="preserve">Basic </w:t>
-      </w:r>
-      <w:r>
         <w:t xml:space="preserve">Install </w:t>
       </w:r>
       <w:r>
@@ -762,19 +759,7 @@
           <w:rPr>
             <w:rStyle w:val="Hyperlink"/>
           </w:rPr>
-          <w:t>https://github.com/docker</w:t>
-        </w:r>
-        <w:r>
-          <w:rPr>
-            <w:rStyle w:val="Hyperlink"/>
-          </w:rPr>
-          <w:t>/</w:t>
-        </w:r>
-        <w:r>
-          <w:rPr>
-            <w:rStyle w:val="Hyperlink"/>
-          </w:rPr>
-          <w:t>kitematic/releases/</w:t>
+          <w:t>https://github.com/docker/kitematic/releases/</w:t>
         </w:r>
       </w:hyperlink>
     </w:p>
@@ -947,56 +932,10 @@
         </w:numPr>
       </w:pPr>
       <w:r>
-        <w:t>Open a terminal session and navigate to the unzipped folder for the Debian package</w:t>
-      </w:r>
-    </w:p>
-    <w:p>
-      <w:pPr>
-        <w:pStyle w:val="ListParagraph"/>
-        <w:numPr>
-          <w:ilvl w:val="2"/>
-          <w:numId w:val="5"/>
-        </w:numPr>
-      </w:pPr>
-      <w:r>
-        <w:t>If in the folder where it was unzipped:</w:t>
-      </w:r>
-    </w:p>
-    <w:p>
-      <w:pPr>
-        <w:pStyle w:val="ListParagraph"/>
-        <w:ind w:left="2880"/>
-        <w:rPr>
-          <w:rStyle w:val="IntenseEmphasis"/>
-        </w:rPr>
-      </w:pPr>
-      <w:proofErr w:type="gramStart"/>
-      <w:r>
-        <w:rPr>
-          <w:rStyle w:val="IntenseEmphasis"/>
-        </w:rPr>
-        <w:t>cd .</w:t>
-      </w:r>
-      <w:proofErr w:type="gramEnd"/>
-      <w:r>
-        <w:rPr>
-          <w:rStyle w:val="IntenseEmphasis"/>
-        </w:rPr>
-        <w:t>/</w:t>
-      </w:r>
-      <w:proofErr w:type="spellStart"/>
-      <w:r>
-        <w:rPr>
-          <w:rStyle w:val="IntenseEmphasis"/>
-        </w:rPr>
-        <w:t>dist</w:t>
-      </w:r>
-      <w:proofErr w:type="spellEnd"/>
-      <w:r>
-        <w:rPr>
-          <w:rStyle w:val="IntenseEmphasis"/>
-        </w:rPr>
-        <w:t>/</w:t>
+        <w:t xml:space="preserve">Open a terminal session and navigate to the folder </w:t>
+      </w:r>
+      <w:r>
+        <w:t>with the Zip file.</w:t>
       </w:r>
     </w:p>
     <w:p>
@@ -1059,7 +998,27 @@
         <w:rPr>
           <w:rStyle w:val="Emphasis"/>
         </w:rPr>
-        <w:t xml:space="preserve"> ./Kitematic_X.X.X_amd64.deb</w:t>
+        <w:t xml:space="preserve"> .</w:t>
+      </w:r>
+      <w:r>
+        <w:rPr>
+          <w:rStyle w:val="Emphasis"/>
+        </w:rPr>
+        <w:t>/</w:t>
+      </w:r>
+      <w:proofErr w:type="spellStart"/>
+      <w:r>
+        <w:rPr>
+          <w:rStyle w:val="Emphasis"/>
+        </w:rPr>
+        <w:t>dist</w:t>
+      </w:r>
+      <w:proofErr w:type="spellEnd"/>
+      <w:r>
+        <w:rPr>
+          <w:rStyle w:val="Emphasis"/>
+        </w:rPr>
+        <w:t>/Kitematic_X.X.X_amd64.deb</w:t>
       </w:r>
     </w:p>
     <w:p>
@@ -1110,7 +1069,27 @@
         <w:rPr>
           <w:rStyle w:val="IntenseEmphasis"/>
         </w:rPr>
-        <w:t xml:space="preserve"> ./Kitematic_</w:t>
+        <w:t xml:space="preserve"> .</w:t>
+      </w:r>
+      <w:r>
+        <w:rPr>
+          <w:rStyle w:val="IntenseEmphasis"/>
+        </w:rPr>
+        <w:t>/</w:t>
+      </w:r>
+      <w:proofErr w:type="spellStart"/>
+      <w:r>
+        <w:rPr>
+          <w:rStyle w:val="IntenseEmphasis"/>
+        </w:rPr>
+        <w:t>dist</w:t>
+      </w:r>
+      <w:proofErr w:type="spellEnd"/>
+      <w:r>
+        <w:rPr>
+          <w:rStyle w:val="IntenseEmphasis"/>
+        </w:rPr>
+        <w:t>/Kitematic_</w:t>
       </w:r>
       <w:r>
         <w:rPr>
@@ -1123,6 +1102,213 @@
           <w:rStyle w:val="IntenseEmphasis"/>
         </w:rPr>
         <w:t>_amd64.deb</w:t>
+      </w:r>
+    </w:p>
+    <w:p>
+      <w:pPr>
+        <w:pStyle w:val="ListParagraph"/>
+        <w:numPr>
+          <w:ilvl w:val="1"/>
+          <w:numId w:val="5"/>
+        </w:numPr>
+      </w:pPr>
+      <w:r>
+        <w:t>Delete the Debian package &amp; unzipped files</w:t>
+      </w:r>
+    </w:p>
+    <w:p>
+      <w:pPr>
+        <w:pStyle w:val="ListParagraph"/>
+        <w:ind w:left="2160"/>
+        <w:rPr>
+          <w:rStyle w:val="Emphasis"/>
+        </w:rPr>
+      </w:pPr>
+      <w:proofErr w:type="spellStart"/>
+      <w:r>
+        <w:rPr>
+          <w:rStyle w:val="Emphasis"/>
+        </w:rPr>
+        <w:t>sudo</w:t>
+      </w:r>
+      <w:proofErr w:type="spellEnd"/>
+      <w:r>
+        <w:rPr>
+          <w:rStyle w:val="Emphasis"/>
+        </w:rPr>
+        <w:t xml:space="preserve"> </w:t>
+      </w:r>
+      <w:proofErr w:type="spellStart"/>
+      <w:r>
+        <w:rPr>
+          <w:rStyle w:val="Emphasis"/>
+        </w:rPr>
+        <w:t>rm</w:t>
+      </w:r>
+      <w:proofErr w:type="spellEnd"/>
+      <w:r>
+        <w:rPr>
+          <w:rStyle w:val="Emphasis"/>
+        </w:rPr>
+        <w:t xml:space="preserve"> ./Kitematic-</w:t>
+      </w:r>
+      <w:r>
+        <w:rPr>
+          <w:rStyle w:val="Emphasis"/>
+        </w:rPr>
+        <w:t>X</w:t>
+      </w:r>
+      <w:r>
+        <w:rPr>
+          <w:rStyle w:val="Emphasis"/>
+        </w:rPr>
+        <w:t>.</w:t>
+      </w:r>
+      <w:r>
+        <w:rPr>
+          <w:rStyle w:val="Emphasis"/>
+        </w:rPr>
+        <w:t>X</w:t>
+      </w:r>
+      <w:r>
+        <w:rPr>
+          <w:rStyle w:val="Emphasis"/>
+        </w:rPr>
+        <w:t>.</w:t>
+      </w:r>
+      <w:r>
+        <w:rPr>
+          <w:rStyle w:val="Emphasis"/>
+        </w:rPr>
+        <w:t>X</w:t>
+      </w:r>
+      <w:r>
+        <w:rPr>
+          <w:rStyle w:val="Emphasis"/>
+        </w:rPr>
+        <w:t>3-Ubuntu.zip</w:t>
+      </w:r>
+    </w:p>
+    <w:p>
+      <w:pPr>
+        <w:pStyle w:val="ListParagraph"/>
+        <w:ind w:left="2160"/>
+        <w:rPr>
+          <w:rStyle w:val="IntenseEmphasis"/>
+        </w:rPr>
+      </w:pPr>
+      <w:proofErr w:type="spellStart"/>
+      <w:r>
+        <w:rPr>
+          <w:rStyle w:val="IntenseEmphasis"/>
+        </w:rPr>
+        <w:t>sudo</w:t>
+      </w:r>
+      <w:proofErr w:type="spellEnd"/>
+      <w:r>
+        <w:rPr>
+          <w:rStyle w:val="IntenseEmphasis"/>
+        </w:rPr>
+        <w:t xml:space="preserve"> </w:t>
+      </w:r>
+      <w:proofErr w:type="spellStart"/>
+      <w:r>
+        <w:rPr>
+          <w:rStyle w:val="IntenseEmphasis"/>
+        </w:rPr>
+        <w:t>rm</w:t>
+      </w:r>
+      <w:proofErr w:type="spellEnd"/>
+      <w:r>
+        <w:rPr>
+          <w:rStyle w:val="IntenseEmphasis"/>
+        </w:rPr>
+        <w:t xml:space="preserve"> ./Kitematic-0.17.3-Ubuntu.zip</w:t>
+      </w:r>
+    </w:p>
+    <w:p>
+      <w:pPr>
+        <w:pStyle w:val="ListParagraph"/>
+        <w:ind w:left="2160"/>
+        <w:rPr>
+          <w:rStyle w:val="IntenseEmphasis"/>
+        </w:rPr>
+      </w:pPr>
+      <w:proofErr w:type="spellStart"/>
+      <w:r>
+        <w:rPr>
+          <w:rStyle w:val="IntenseEmphasis"/>
+        </w:rPr>
+        <w:t>sudo</w:t>
+      </w:r>
+      <w:proofErr w:type="spellEnd"/>
+      <w:r>
+        <w:rPr>
+          <w:rStyle w:val="IntenseEmphasis"/>
+        </w:rPr>
+        <w:t xml:space="preserve"> </w:t>
+      </w:r>
+      <w:proofErr w:type="spellStart"/>
+      <w:r>
+        <w:rPr>
+          <w:rStyle w:val="IntenseEmphasis"/>
+        </w:rPr>
+        <w:t>rm</w:t>
+      </w:r>
+      <w:proofErr w:type="spellEnd"/>
+      <w:r>
+        <w:rPr>
+          <w:rStyle w:val="IntenseEmphasis"/>
+        </w:rPr>
+        <w:t xml:space="preserve"> </w:t>
+      </w:r>
+      <w:r>
+        <w:rPr>
+          <w:rStyle w:val="IntenseEmphasis"/>
+        </w:rPr>
+        <w:t>-</w:t>
+      </w:r>
+      <w:proofErr w:type="spellStart"/>
+      <w:proofErr w:type="gramStart"/>
+      <w:r>
+        <w:rPr>
+          <w:rStyle w:val="IntenseEmphasis"/>
+        </w:rPr>
+        <w:t>rf</w:t>
+      </w:r>
+      <w:proofErr w:type="spellEnd"/>
+      <w:r>
+        <w:rPr>
+          <w:rStyle w:val="IntenseEmphasis"/>
+        </w:rPr>
+        <w:t xml:space="preserve"> </w:t>
+      </w:r>
+      <w:r>
+        <w:rPr>
+          <w:rStyle w:val="IntenseEmphasis"/>
+        </w:rPr>
+        <w:t>.</w:t>
+      </w:r>
+      <w:proofErr w:type="gramEnd"/>
+      <w:r>
+        <w:rPr>
+          <w:rStyle w:val="IntenseEmphasis"/>
+        </w:rPr>
+        <w:t>/</w:t>
+      </w:r>
+      <w:proofErr w:type="spellStart"/>
+      <w:r>
+        <w:rPr>
+          <w:rStyle w:val="IntenseEmphasis"/>
+        </w:rPr>
+        <w:t>dist</w:t>
+      </w:r>
+      <w:proofErr w:type="spellEnd"/>
+      <w:r>
+        <w:rPr>
+          <w:rStyle w:val="IntenseEmphasis"/>
+        </w:rPr>
+        <w:t>/</w:t>
       </w:r>
     </w:p>
     <w:p>
@@ -1134,13 +1320,20 @@
         </w:numPr>
       </w:pPr>
       <w:r>
-        <w:t xml:space="preserve">Run &amp; Pin </w:t>
-      </w:r>
-      <w:proofErr w:type="spellStart"/>
-      <w:r>
-        <w:t>Kitematic</w:t>
-      </w:r>
-      <w:proofErr w:type="spellEnd"/>
+        <w:t>Reboot</w:t>
+      </w:r>
+    </w:p>
+    <w:p>
+      <w:pPr>
+        <w:pStyle w:val="ListParagraph"/>
+        <w:numPr>
+          <w:ilvl w:val="0"/>
+          <w:numId w:val="2"/>
+        </w:numPr>
+      </w:pPr>
+      <w:r>
+        <w:t>Pin the following programs to the Launcher</w:t>
+      </w:r>
     </w:p>
     <w:p>
       <w:pPr>
@@ -1151,16 +1344,22 @@
         </w:numPr>
       </w:pPr>
       <w:r>
-        <w:t>Open ‘Software Center’ and search for ‘</w:t>
-      </w:r>
+        <w:t>Programs to pin</w:t>
+      </w:r>
+    </w:p>
+    <w:p>
+      <w:pPr>
+        <w:pStyle w:val="ListParagraph"/>
+        <w:numPr>
+          <w:ilvl w:val="2"/>
+          <w:numId w:val="2"/>
+        </w:numPr>
+      </w:pPr>
       <w:proofErr w:type="spellStart"/>
       <w:r>
         <w:t>Kitematic</w:t>
       </w:r>
       <w:proofErr w:type="spellEnd"/>
-      <w:r>
-        <w:t>’ on the Installed tab.</w:t>
-      </w:r>
     </w:p>
     <w:p>
       <w:pPr>
@@ -1171,7 +1370,67 @@
         </w:numPr>
       </w:pPr>
       <w:r>
-        <w:t xml:space="preserve">Click on </w:t>
+        <w:t>Procedure to pin</w:t>
+      </w:r>
+    </w:p>
+    <w:p>
+      <w:pPr>
+        <w:pStyle w:val="ListParagraph"/>
+        <w:numPr>
+          <w:ilvl w:val="2"/>
+          <w:numId w:val="2"/>
+        </w:numPr>
+      </w:pPr>
+      <w:r>
+        <w:t>Open search icon from the Launcher (uppermost icon)</w:t>
+      </w:r>
+    </w:p>
+    <w:p>
+      <w:pPr>
+        <w:pStyle w:val="ListParagraph"/>
+        <w:numPr>
+          <w:ilvl w:val="2"/>
+          <w:numId w:val="2"/>
+        </w:numPr>
+      </w:pPr>
+      <w:r>
+        <w:t>Search for the program name</w:t>
+      </w:r>
+    </w:p>
+    <w:p>
+      <w:pPr>
+        <w:pStyle w:val="ListParagraph"/>
+        <w:numPr>
+          <w:ilvl w:val="2"/>
+          <w:numId w:val="2"/>
+        </w:numPr>
+      </w:pPr>
+      <w:r>
+        <w:t>Click it to run it</w:t>
+      </w:r>
+    </w:p>
+    <w:p>
+      <w:pPr>
+        <w:pStyle w:val="ListParagraph"/>
+        <w:numPr>
+          <w:ilvl w:val="2"/>
+          <w:numId w:val="2"/>
+        </w:numPr>
+      </w:pPr>
+      <w:r>
+        <w:t>Right-click the icon in the Launcher and select ‘Lock to Launcher’</w:t>
+      </w:r>
+    </w:p>
+    <w:p>
+      <w:pPr>
+        <w:pStyle w:val="ListParagraph"/>
+        <w:numPr>
+          <w:ilvl w:val="0"/>
+          <w:numId w:val="2"/>
+        </w:numPr>
+      </w:pPr>
+      <w:r>
+        <w:t xml:space="preserve">Run </w:t>
       </w:r>
       <w:proofErr w:type="spellStart"/>
       <w:r>
@@ -1179,20 +1438,22 @@
       </w:r>
       <w:proofErr w:type="spellEnd"/>
       <w:r>
-        <w:t xml:space="preserve"> &amp; Launch it.</w:t>
-      </w:r>
-    </w:p>
-    <w:p>
-      <w:pPr>
-        <w:pStyle w:val="ListParagraph"/>
-        <w:numPr>
-          <w:ilvl w:val="1"/>
+        <w:t xml:space="preserve"> &amp; Login with your Docker account.</w:t>
+      </w:r>
+    </w:p>
+    <w:p>
+      <w:pPr>
+        <w:pStyle w:val="ListParagraph"/>
+        <w:numPr>
+          <w:ilvl w:val="0"/>
           <w:numId w:val="2"/>
         </w:numPr>
       </w:pPr>
       <w:r>
-        <w:t>Right-click it on the taskbar and pin it by clicking ‘Lock to Launcher’.</w:t>
-      </w:r>
+        <w:t>Download Docker images as required</w:t>
+      </w:r>
+      <w:bookmarkStart w:id="0" w:name="_GoBack"/>
+      <w:bookmarkEnd w:id="0"/>
     </w:p>
     <w:p>
       <w:pPr>
@@ -1299,8 +1560,6 @@
         </w:rPr>
         <w:t>docker</w:t>
       </w:r>
-      <w:bookmarkStart w:id="0" w:name="_GoBack"/>
-      <w:bookmarkEnd w:id="0"/>
     </w:p>
     <w:sectPr>
       <w:pgSz w:w="12240" w:h="15840"/>
@@ -1404,6 +1663,95 @@
     </w:lvl>
   </w:abstractNum>
   <w:abstractNum w:abstractNumId="1" w15:restartNumberingAfterBreak="0">
+    <w:nsid w:val="4AC524EA"/>
+    <w:multiLevelType w:val="hybridMultilevel"/>
+    <w:tmpl w:val="B7247BBA"/>
+    <w:lvl w:ilvl="0" w:tplc="04090011">
+      <w:start w:val="1"/>
+      <w:numFmt w:val="decimal"/>
+      <w:lvlText w:val="%1)"/>
+      <w:lvlJc w:val="left"/>
+      <w:pPr>
+        <w:ind w:left="720" w:hanging="360"/>
+      </w:pPr>
+      <w:rPr>
+        <w:rFonts w:hint="default"/>
+      </w:rPr>
+    </w:lvl>
+    <w:lvl w:ilvl="1" w:tplc="04090019">
+      <w:start w:val="1"/>
+      <w:numFmt w:val="lowerLetter"/>
+      <w:lvlText w:val="%2."/>
+      <w:lvlJc w:val="left"/>
+      <w:pPr>
+        <w:ind w:left="1440" w:hanging="360"/>
+      </w:pPr>
+    </w:lvl>
+    <w:lvl w:ilvl="2" w:tplc="0409001B">
+      <w:start w:val="1"/>
+      <w:numFmt w:val="lowerRoman"/>
+      <w:lvlText w:val="%3."/>
+      <w:lvlJc w:val="right"/>
+      <w:pPr>
+        <w:ind w:left="2160" w:hanging="180"/>
+      </w:pPr>
+    </w:lvl>
+    <w:lvl w:ilvl="3" w:tplc="0409000F" w:tentative="1">
+      <w:start w:val="1"/>
+      <w:numFmt w:val="decimal"/>
+      <w:lvlText w:val="%4."/>
+      <w:lvlJc w:val="left"/>
+      <w:pPr>
+        <w:ind w:left="2880" w:hanging="360"/>
+      </w:pPr>
+    </w:lvl>
+    <w:lvl w:ilvl="4" w:tplc="04090019" w:tentative="1">
+      <w:start w:val="1"/>
+      <w:numFmt w:val="lowerLetter"/>
+      <w:lvlText w:val="%5."/>
+      <w:lvlJc w:val="left"/>
+      <w:pPr>
+        <w:ind w:left="3600" w:hanging="360"/>
+      </w:pPr>
+    </w:lvl>
+    <w:lvl w:ilvl="5" w:tplc="0409001B" w:tentative="1">
+      <w:start w:val="1"/>
+      <w:numFmt w:val="lowerRoman"/>
+      <w:lvlText w:val="%6."/>
+      <w:lvlJc w:val="right"/>
+      <w:pPr>
+        <w:ind w:left="4320" w:hanging="180"/>
+      </w:pPr>
+    </w:lvl>
+    <w:lvl w:ilvl="6" w:tplc="0409000F" w:tentative="1">
+      <w:start w:val="1"/>
+      <w:numFmt w:val="decimal"/>
+      <w:lvlText w:val="%7."/>
+      <w:lvlJc w:val="left"/>
+      <w:pPr>
+        <w:ind w:left="5040" w:hanging="360"/>
+      </w:pPr>
+    </w:lvl>
+    <w:lvl w:ilvl="7" w:tplc="04090019" w:tentative="1">
+      <w:start w:val="1"/>
+      <w:numFmt w:val="lowerLetter"/>
+      <w:lvlText w:val="%8."/>
+      <w:lvlJc w:val="left"/>
+      <w:pPr>
+        <w:ind w:left="5760" w:hanging="360"/>
+      </w:pPr>
+    </w:lvl>
+    <w:lvl w:ilvl="8" w:tplc="0409001B" w:tentative="1">
+      <w:start w:val="1"/>
+      <w:numFmt w:val="lowerRoman"/>
+      <w:lvlText w:val="%9."/>
+      <w:lvlJc w:val="right"/>
+      <w:pPr>
+        <w:ind w:left="6480" w:hanging="180"/>
+      </w:pPr>
+    </w:lvl>
+  </w:abstractNum>
+  <w:abstractNum w:abstractNumId="2" w15:restartNumberingAfterBreak="0">
     <w:nsid w:val="4CA87B49"/>
     <w:multiLevelType w:val="hybridMultilevel"/>
     <w:tmpl w:val="D44AB8C4"/>
@@ -1492,7 +1840,7 @@
       </w:pPr>
     </w:lvl>
   </w:abstractNum>
-  <w:abstractNum w:abstractNumId="2" w15:restartNumberingAfterBreak="0">
+  <w:abstractNum w:abstractNumId="3" w15:restartNumberingAfterBreak="0">
     <w:nsid w:val="5051062C"/>
     <w:multiLevelType w:val="hybridMultilevel"/>
     <w:tmpl w:val="1E9A7B28"/>
@@ -1581,7 +1929,7 @@
       </w:pPr>
     </w:lvl>
   </w:abstractNum>
-  <w:abstractNum w:abstractNumId="3" w15:restartNumberingAfterBreak="0">
+  <w:abstractNum w:abstractNumId="4" w15:restartNumberingAfterBreak="0">
     <w:nsid w:val="65C61F8F"/>
     <w:multiLevelType w:val="hybridMultilevel"/>
     <w:tmpl w:val="892280EE"/>
@@ -1670,7 +2018,7 @@
       </w:pPr>
     </w:lvl>
   </w:abstractNum>
-  <w:abstractNum w:abstractNumId="4" w15:restartNumberingAfterBreak="0">
+  <w:abstractNum w:abstractNumId="5" w15:restartNumberingAfterBreak="0">
     <w:nsid w:val="6A7256E4"/>
     <w:multiLevelType w:val="hybridMultilevel"/>
     <w:tmpl w:val="892280EE"/>
@@ -1759,7 +2107,7 @@
       </w:pPr>
     </w:lvl>
   </w:abstractNum>
-  <w:abstractNum w:abstractNumId="5" w15:restartNumberingAfterBreak="0">
+  <w:abstractNum w:abstractNumId="6" w15:restartNumberingAfterBreak="0">
     <w:nsid w:val="6D4707E7"/>
     <w:multiLevelType w:val="hybridMultilevel"/>
     <w:tmpl w:val="BB2890F8"/>
@@ -1849,22 +2197,25 @@
     </w:lvl>
   </w:abstractNum>
   <w:num w:numId="1">
-    <w:abstractNumId w:val="1"/>
+    <w:abstractNumId w:val="2"/>
   </w:num>
   <w:num w:numId="2">
     <w:abstractNumId w:val="0"/>
   </w:num>
   <w:num w:numId="3">
-    <w:abstractNumId w:val="2"/>
+    <w:abstractNumId w:val="3"/>
   </w:num>
   <w:num w:numId="4">
-    <w:abstractNumId w:val="3"/>
+    <w:abstractNumId w:val="4"/>
   </w:num>
   <w:num w:numId="5">
+    <w:abstractNumId w:val="6"/>
+  </w:num>
+  <w:num w:numId="6">
     <w:abstractNumId w:val="5"/>
   </w:num>
-  <w:num w:numId="6">
-    <w:abstractNumId w:val="4"/>
+  <w:num w:numId="7">
+    <w:abstractNumId w:val="1"/>
   </w:num>
 </w:numbering>
 </file>

</xml_diff>

<commit_message>
Added service restart syntax
</commit_message>
<xml_diff>
--- a/Installation and Configuration of Docker on Ubuntu 16.04 LTS.docx
+++ b/Installation and Configuration of Docker on Ubuntu 16.04 LTS.docx
@@ -161,8 +161,6 @@
       <w:r>
         <w:t>Repository</w:t>
       </w:r>
-      <w:bookmarkStart w:id="0" w:name="_GoBack"/>
-      <w:bookmarkEnd w:id="0"/>
     </w:p>
     <w:p>
       <w:pPr>
@@ -1470,7 +1468,7 @@
         </w:numPr>
       </w:pPr>
       <w:r>
-        <w:t>Start &amp; Stop the Service</w:t>
+        <w:t>Start, Stop, or Restart the Service</w:t>
       </w:r>
     </w:p>
     <w:p>
@@ -1557,6 +1555,63 @@
           <w:rStyle w:val="IntenseEmphasis"/>
         </w:rPr>
         <w:t>docker</w:t>
+      </w:r>
+    </w:p>
+    <w:p>
+      <w:pPr>
+        <w:pStyle w:val="ListParagraph"/>
+        <w:ind w:left="1440"/>
+        <w:rPr>
+          <w:rStyle w:val="IntenseEmphasis"/>
+        </w:rPr>
+      </w:pPr>
+      <w:proofErr w:type="spellStart"/>
+      <w:r>
+        <w:rPr>
+          <w:rStyle w:val="IntenseEmphasis"/>
+        </w:rPr>
+        <w:t>sudo</w:t>
+      </w:r>
+      <w:proofErr w:type="spellEnd"/>
+      <w:r>
+        <w:rPr>
+          <w:rStyle w:val="IntenseEmphasis"/>
+        </w:rPr>
+        <w:t xml:space="preserve"> </w:t>
+      </w:r>
+      <w:proofErr w:type="spellStart"/>
+      <w:r>
+        <w:rPr>
+          <w:rStyle w:val="IntenseEmphasis"/>
+        </w:rPr>
+        <w:t>systemctl</w:t>
+      </w:r>
+      <w:proofErr w:type="spellEnd"/>
+      <w:r>
+        <w:rPr>
+          <w:rStyle w:val="IntenseEmphasis"/>
+        </w:rPr>
+        <w:t xml:space="preserve"> </w:t>
+      </w:r>
+      <w:r>
+        <w:rPr>
+          <w:rStyle w:val="IntenseEmphasis"/>
+        </w:rPr>
+        <w:t>re</w:t>
+      </w:r>
+      <w:r>
+        <w:rPr>
+          <w:rStyle w:val="IntenseEmphasis"/>
+        </w:rPr>
+        <w:t>start docke</w:t>
+      </w:r>
+      <w:bookmarkStart w:id="0" w:name="_GoBack"/>
+      <w:bookmarkEnd w:id="0"/>
+      <w:r>
+        <w:rPr>
+          <w:rStyle w:val="IntenseEmphasis"/>
+        </w:rPr>
+        <w:t>r</w:t>
       </w:r>
     </w:p>
     <w:sectPr>

</xml_diff>